<commit_message>
update Figs in the rev
</commit_message>
<xml_diff>
--- a/abm/reviews_epidemics/reviews02.docx
+++ b/abm/reviews_epidemics/reviews02.docx
@@ -12783,16 +12783,15 @@
       <w:r>
         <w:rPr>
           <w:noProof/>
-          <w:color w:val="E8E8E8" w:themeColor="background2"/>
           <w:sz w:val="22"/>
           <w:szCs w:val="22"/>
         </w:rPr>
         <w:lastRenderedPageBreak/>
         <w:drawing>
-          <wp:inline distT="0" distB="0" distL="0" distR="0" wp14:anchorId="56D419B6" wp14:editId="40D8C82B">
-            <wp:extent cx="5731510" cy="6982460"/>
+          <wp:inline distT="0" distB="0" distL="0" distR="0" wp14:anchorId="21ECE193" wp14:editId="41AB89EC">
+            <wp:extent cx="5731510" cy="6002655"/>
             <wp:effectExtent l="0" t="0" r="0" b="0"/>
-            <wp:docPr id="2077355671" name="Picture 1" descr="A screenshot of a graph&#10;&#10;Description automatically generated"/>
+            <wp:docPr id="90882681" name="Picture 4" descr="A screenshot of a graph&#10;&#10;Description automatically generated"/>
             <wp:cNvGraphicFramePr>
               <a:graphicFrameLocks xmlns:a="http://schemas.openxmlformats.org/drawingml/2006/main" noChangeAspect="1"/>
             </wp:cNvGraphicFramePr>
@@ -12800,7 +12799,7 @@
               <a:graphicData uri="http://schemas.openxmlformats.org/drawingml/2006/picture">
                 <pic:pic xmlns:pic="http://schemas.openxmlformats.org/drawingml/2006/picture">
                   <pic:nvPicPr>
-                    <pic:cNvPr id="2077355671" name="Picture 1" descr="A screenshot of a graph&#10;&#10;Description automatically generated"/>
+                    <pic:cNvPr id="90882681" name="Picture 4" descr="A screenshot of a graph&#10;&#10;Description automatically generated"/>
                     <pic:cNvPicPr/>
                   </pic:nvPicPr>
                   <pic:blipFill>
@@ -12818,7 +12817,7 @@
                   <pic:spPr>
                     <a:xfrm>
                       <a:off x="0" y="0"/>
-                      <a:ext cx="5731510" cy="6982460"/>
+                      <a:ext cx="5731510" cy="6002655"/>
                     </a:xfrm>
                     <a:prstGeom prst="rect">
                       <a:avLst/>
@@ -12868,7 +12867,7 @@
           <w:sz w:val="22"/>
           <w:szCs w:val="22"/>
         </w:rPr>
-        <w:t>4</w:t>
+        <w:t>3</w:t>
       </w:r>
       <w:r>
         <w:rPr>
@@ -12890,15 +12889,17 @@
           <w:sz w:val="22"/>
           <w:szCs w:val="22"/>
         </w:rPr>
-        <w:t xml:space="preserve">  Identifiability, parameter estimates on simulated data. </w:t>
-      </w:r>
-      <w:r>
-        <w:rPr>
+        <w:t xml:space="preserve">  Identifiability, parameter estimates on simulated data.</w:t>
+      </w:r>
+      <w:r>
+        <w:rPr>
+          <w:b/>
+          <w:bCs/>
           <w:color w:val="0E2841" w:themeColor="text2"/>
           <w:sz w:val="22"/>
           <w:szCs w:val="22"/>
         </w:rPr>
-        <w:t>Joint posterior estimates for importation rate γ=5%. The posterior estimate is highlighted with a density plot (darker means more probable</w:t>
+        <w:t xml:space="preserve"> </w:t>
       </w:r>
       <w:r>
         <w:rPr>
@@ -12906,6 +12907,92 @@
           <w:sz w:val="22"/>
           <w:szCs w:val="22"/>
         </w:rPr>
+        <w:t xml:space="preserve">Each figure present the </w:t>
+      </w:r>
+      <w:r>
+        <w:rPr>
+          <w:color w:val="0E2841" w:themeColor="text2"/>
+          <w:sz w:val="22"/>
+          <w:szCs w:val="22"/>
+        </w:rPr>
+        <w:t>joint parameter estim</w:t>
+      </w:r>
+      <w:r>
+        <w:rPr>
+          <w:color w:val="0E2841" w:themeColor="text2"/>
+          <w:sz w:val="22"/>
+          <w:szCs w:val="22"/>
+        </w:rPr>
+        <w:t>at</w:t>
+      </w:r>
+      <w:r>
+        <w:rPr>
+          <w:color w:val="0E2841" w:themeColor="text2"/>
+          <w:sz w:val="22"/>
+          <w:szCs w:val="22"/>
+        </w:rPr>
+        <w:t>es for</w:t>
+      </w:r>
+      <w:r>
+        <w:rPr>
+          <w:color w:val="0E2841" w:themeColor="text2"/>
+          <w:sz w:val="22"/>
+          <w:szCs w:val="22"/>
+        </w:rPr>
+        <w:t xml:space="preserve"> a importation rate of</w:t>
+      </w:r>
+      <w:r>
+        <w:rPr>
+          <w:color w:val="0E2841" w:themeColor="text2"/>
+          <w:sz w:val="22"/>
+          <w:szCs w:val="22"/>
+        </w:rPr>
+        <w:t xml:space="preserve"> </w:t>
+      </w:r>
+      <w:r>
+        <w:rPr>
+          <w:b/>
+          <w:bCs/>
+          <w:color w:val="0E2841" w:themeColor="text2"/>
+          <w:sz w:val="22"/>
+          <w:szCs w:val="22"/>
+        </w:rPr>
+        <w:t>A)</w:t>
+      </w:r>
+      <w:r>
+        <w:rPr>
+          <w:color w:val="0E2841" w:themeColor="text2"/>
+          <w:sz w:val="22"/>
+          <w:szCs w:val="22"/>
+        </w:rPr>
+        <w:t xml:space="preserve"> γ=5%</w:t>
+      </w:r>
+      <w:r>
+        <w:rPr>
+          <w:color w:val="0E2841" w:themeColor="text2"/>
+          <w:sz w:val="22"/>
+          <w:szCs w:val="22"/>
+        </w:rPr>
+        <w:t xml:space="preserve">, </w:t>
+      </w:r>
+      <w:r>
+        <w:rPr>
+          <w:b/>
+          <w:bCs/>
+          <w:color w:val="0E2841" w:themeColor="text2"/>
+          <w:sz w:val="22"/>
+          <w:szCs w:val="22"/>
+        </w:rPr>
+        <w:t>B</w:t>
+      </w:r>
+      <w:r>
+        <w:rPr>
+          <w:b/>
+          <w:bCs/>
+          <w:color w:val="0E2841" w:themeColor="text2"/>
+          <w:sz w:val="22"/>
+          <w:szCs w:val="22"/>
+        </w:rPr>
         <w:t>)</w:t>
       </w:r>
       <w:r>
@@ -12914,7 +13001,7 @@
           <w:sz w:val="22"/>
           <w:szCs w:val="22"/>
         </w:rPr>
-        <w:t xml:space="preserve">. In each subplot the true value used for simulating the stochastic trajectory to infer is highlighted in the title of each scenario and with a yellow cross at the intersection of the two black dashed lines. The x-axis shows the effective sensitivity ρ (%) and </w:t>
+        <w:t xml:space="preserve"> γ=</w:t>
       </w:r>
       <w:r>
         <w:rPr>
@@ -12922,8 +13009,100 @@
           <w:sz w:val="22"/>
           <w:szCs w:val="22"/>
         </w:rPr>
+        <w:t>10</w:t>
+      </w:r>
+      <w:r>
+        <w:rPr>
+          <w:color w:val="0E2841" w:themeColor="text2"/>
+          <w:sz w:val="22"/>
+          <w:szCs w:val="22"/>
+        </w:rPr>
+        <w:t>%</w:t>
+      </w:r>
+      <w:r>
+        <w:rPr>
+          <w:color w:val="0E2841" w:themeColor="text2"/>
+          <w:sz w:val="22"/>
+          <w:szCs w:val="22"/>
+        </w:rPr>
+        <w:t xml:space="preserve"> and </w:t>
+      </w:r>
+      <w:r>
+        <w:rPr>
+          <w:b/>
+          <w:bCs/>
+          <w:color w:val="0E2841" w:themeColor="text2"/>
+          <w:sz w:val="22"/>
+          <w:szCs w:val="22"/>
+        </w:rPr>
+        <w:t>C</w:t>
+      </w:r>
+      <w:r>
+        <w:rPr>
+          <w:b/>
+          <w:bCs/>
+          <w:color w:val="0E2841" w:themeColor="text2"/>
+          <w:sz w:val="22"/>
+          <w:szCs w:val="22"/>
+        </w:rPr>
+        <w:t>)</w:t>
+      </w:r>
+      <w:r>
+        <w:rPr>
+          <w:color w:val="0E2841" w:themeColor="text2"/>
+          <w:sz w:val="22"/>
+          <w:szCs w:val="22"/>
+        </w:rPr>
+        <w:t xml:space="preserve"> γ=</w:t>
+      </w:r>
+      <w:r>
+        <w:rPr>
+          <w:color w:val="0E2841" w:themeColor="text2"/>
+          <w:sz w:val="22"/>
+          <w:szCs w:val="22"/>
+        </w:rPr>
+        <w:t>1</w:t>
+      </w:r>
+      <w:r>
+        <w:rPr>
+          <w:color w:val="0E2841" w:themeColor="text2"/>
+          <w:sz w:val="22"/>
+          <w:szCs w:val="22"/>
+        </w:rPr>
+        <w:t>5%</w:t>
+      </w:r>
+      <w:r>
+        <w:rPr>
+          <w:color w:val="0E2841" w:themeColor="text2"/>
+          <w:sz w:val="22"/>
+          <w:szCs w:val="22"/>
+        </w:rPr>
+        <w:t>. The posterior estimate is highlighted with a density plot (darker means more probable</w:t>
+      </w:r>
+      <w:r>
+        <w:rPr>
+          <w:color w:val="0E2841" w:themeColor="text2"/>
+          <w:sz w:val="22"/>
+          <w:szCs w:val="22"/>
+        </w:rPr>
+        <w:t>)</w:t>
+      </w:r>
+      <w:r>
+        <w:rPr>
+          <w:color w:val="0E2841" w:themeColor="text2"/>
+          <w:sz w:val="22"/>
+          <w:szCs w:val="22"/>
+        </w:rPr>
+        <w:t xml:space="preserve">. In each subplot the true value used for simulating the stochastic trajectory to infer is highlighted in the title of each scenario and with a yellow cross at the intersection of the two black dashed lines. The x-axis shows the effective sensitivity ρ (%) and the y-axis the nosocomial transmission rate </w:t>
+      </w:r>
+      <w:r>
+        <w:rPr>
+          <w:color w:val="0E2841" w:themeColor="text2"/>
+          <w:sz w:val="22"/>
+          <w:szCs w:val="22"/>
+        </w:rPr>
         <w:lastRenderedPageBreak/>
-        <w:t xml:space="preserve">the y-axis the nosocomial transmission rate β. Note that in </w:t>
+        <w:t xml:space="preserve">β. Note that in </w:t>
       </w:r>
       <w:r>
         <w:rPr>
@@ -12950,294 +13129,15 @@
           <w:szCs w:val="22"/>
         </w:rPr>
       </w:pPr>
-      <w:r>
-        <w:rPr>
-          <w:noProof/>
-          <w:color w:val="000000" w:themeColor="text1"/>
-          <w:sz w:val="22"/>
-          <w:szCs w:val="22"/>
-        </w:rPr>
-        <w:drawing>
-          <wp:inline distT="0" distB="0" distL="0" distR="0" wp14:anchorId="3C8E29CE" wp14:editId="05F5C6D0">
-            <wp:extent cx="5731510" cy="6982460"/>
-            <wp:effectExtent l="0" t="0" r="0" b="0"/>
-            <wp:docPr id="967389100" name="Picture 3" descr="A screenshot of a graph&#10;&#10;Description automatically generated"/>
-            <wp:cNvGraphicFramePr>
-              <a:graphicFrameLocks xmlns:a="http://schemas.openxmlformats.org/drawingml/2006/main" noChangeAspect="1"/>
-            </wp:cNvGraphicFramePr>
-            <a:graphic xmlns:a="http://schemas.openxmlformats.org/drawingml/2006/main">
-              <a:graphicData uri="http://schemas.openxmlformats.org/drawingml/2006/picture">
-                <pic:pic xmlns:pic="http://schemas.openxmlformats.org/drawingml/2006/picture">
-                  <pic:nvPicPr>
-                    <pic:cNvPr id="967389100" name="Picture 3" descr="A screenshot of a graph&#10;&#10;Description automatically generated"/>
-                    <pic:cNvPicPr/>
-                  </pic:nvPicPr>
-                  <pic:blipFill>
-                    <a:blip r:embed="rId15" cstate="print">
-                      <a:extLst>
-                        <a:ext uri="{28A0092B-C50C-407E-A947-70E740481C1C}">
-                          <a14:useLocalDpi xmlns:a14="http://schemas.microsoft.com/office/drawing/2010/main" val="0"/>
-                        </a:ext>
-                      </a:extLst>
-                    </a:blip>
-                    <a:stretch>
-                      <a:fillRect/>
-                    </a:stretch>
-                  </pic:blipFill>
-                  <pic:spPr>
-                    <a:xfrm>
-                      <a:off x="0" y="0"/>
-                      <a:ext cx="5731510" cy="6982460"/>
-                    </a:xfrm>
-                    <a:prstGeom prst="rect">
-                      <a:avLst/>
-                    </a:prstGeom>
-                  </pic:spPr>
-                </pic:pic>
-              </a:graphicData>
-            </a:graphic>
-          </wp:inline>
-        </w:drawing>
-      </w:r>
     </w:p>
     <w:p>
       <w:pPr>
         <w:keepNext/>
         <w:rPr>
-          <w:color w:val="0E2841" w:themeColor="text2"/>
           <w:sz w:val="22"/>
           <w:szCs w:val="22"/>
         </w:rPr>
       </w:pPr>
-      <w:r>
-        <w:rPr>
-          <w:i/>
-          <w:iCs/>
-          <w:color w:val="0E2841" w:themeColor="text2"/>
-          <w:sz w:val="22"/>
-          <w:szCs w:val="22"/>
-        </w:rPr>
-        <w:t>Figure R</w:t>
-      </w:r>
-      <w:r>
-        <w:rPr>
-          <w:i/>
-          <w:iCs/>
-          <w:color w:val="0E2841" w:themeColor="text2"/>
-          <w:sz w:val="22"/>
-          <w:szCs w:val="22"/>
-        </w:rPr>
-        <w:t>5</w:t>
-      </w:r>
-      <w:r>
-        <w:rPr>
-          <w:i/>
-          <w:iCs/>
-          <w:color w:val="0E2841" w:themeColor="text2"/>
-          <w:sz w:val="22"/>
-          <w:szCs w:val="22"/>
-        </w:rPr>
-        <w:t>.</w:t>
-      </w:r>
-      <w:r>
-        <w:rPr>
-          <w:color w:val="0E2841" w:themeColor="text2"/>
-          <w:sz w:val="22"/>
-          <w:szCs w:val="22"/>
-        </w:rPr>
-        <w:t xml:space="preserve">  </w:t>
-      </w:r>
-      <w:r>
-        <w:rPr>
-          <w:b/>
-          <w:bCs/>
-          <w:color w:val="0E2841" w:themeColor="text2"/>
-          <w:sz w:val="22"/>
-          <w:szCs w:val="22"/>
-        </w:rPr>
-        <w:t>Identifiability, parameter estimates on simulated data.</w:t>
-      </w:r>
-      <w:r>
-        <w:rPr>
-          <w:color w:val="0E2841" w:themeColor="text2"/>
-          <w:sz w:val="22"/>
-          <w:szCs w:val="22"/>
-        </w:rPr>
-        <w:t xml:space="preserve"> Joint posterior estimates for importation rate γ=</w:t>
-      </w:r>
-      <w:r>
-        <w:rPr>
-          <w:color w:val="0E2841" w:themeColor="text2"/>
-          <w:sz w:val="22"/>
-          <w:szCs w:val="22"/>
-        </w:rPr>
-        <w:t>10</w:t>
-      </w:r>
-      <w:r>
-        <w:rPr>
-          <w:color w:val="0E2841" w:themeColor="text2"/>
-          <w:sz w:val="22"/>
-          <w:szCs w:val="22"/>
-        </w:rPr>
-        <w:t xml:space="preserve">%. The posterior estimate is highlighted with a density plot (darker means more probable). In each subplot, the true value used for simulating the stochastic trajectory to infer is highlighted in the title of each scenario and with a yellow cross at the intersection of the two black dashed lines. The x-axis shows the effective sensitivity ρ (%) and </w:t>
-      </w:r>
-      <w:r>
-        <w:rPr>
-          <w:color w:val="0E2841" w:themeColor="text2"/>
-          <w:sz w:val="22"/>
-          <w:szCs w:val="22"/>
-        </w:rPr>
-        <w:lastRenderedPageBreak/>
-        <w:t>the y-axis the nosocomial transmission rate β. Note that in all subplots the prior range is the limits of each axis, ρ increments from left to right and β from upper to lower plots.</w:t>
-      </w:r>
-    </w:p>
-    <w:p>
-      <w:pPr>
-        <w:keepNext/>
-        <w:rPr>
-          <w:sz w:val="22"/>
-          <w:szCs w:val="22"/>
-        </w:rPr>
-      </w:pPr>
-      <w:r>
-        <w:rPr>
-          <w:noProof/>
-          <w:color w:val="00B0F0"/>
-          <w:sz w:val="22"/>
-          <w:szCs w:val="22"/>
-        </w:rPr>
-        <w:drawing>
-          <wp:inline distT="0" distB="0" distL="0" distR="0" wp14:anchorId="28D15DE1" wp14:editId="1EAA4A6C">
-            <wp:extent cx="5731510" cy="6982460"/>
-            <wp:effectExtent l="0" t="0" r="0" b="0"/>
-            <wp:docPr id="1995309098" name="Picture 4" descr="A screenshot of a graph&#10;&#10;Description automatically generated"/>
-            <wp:cNvGraphicFramePr>
-              <a:graphicFrameLocks xmlns:a="http://schemas.openxmlformats.org/drawingml/2006/main" noChangeAspect="1"/>
-            </wp:cNvGraphicFramePr>
-            <a:graphic xmlns:a="http://schemas.openxmlformats.org/drawingml/2006/main">
-              <a:graphicData uri="http://schemas.openxmlformats.org/drawingml/2006/picture">
-                <pic:pic xmlns:pic="http://schemas.openxmlformats.org/drawingml/2006/picture">
-                  <pic:nvPicPr>
-                    <pic:cNvPr id="1995309098" name="Picture 4" descr="A screenshot of a graph&#10;&#10;Description automatically generated"/>
-                    <pic:cNvPicPr/>
-                  </pic:nvPicPr>
-                  <pic:blipFill>
-                    <a:blip r:embed="rId16" cstate="print">
-                      <a:extLst>
-                        <a:ext uri="{28A0092B-C50C-407E-A947-70E740481C1C}">
-                          <a14:useLocalDpi xmlns:a14="http://schemas.microsoft.com/office/drawing/2010/main" val="0"/>
-                        </a:ext>
-                      </a:extLst>
-                    </a:blip>
-                    <a:stretch>
-                      <a:fillRect/>
-                    </a:stretch>
-                  </pic:blipFill>
-                  <pic:spPr>
-                    <a:xfrm>
-                      <a:off x="0" y="0"/>
-                      <a:ext cx="5731510" cy="6982460"/>
-                    </a:xfrm>
-                    <a:prstGeom prst="rect">
-                      <a:avLst/>
-                    </a:prstGeom>
-                  </pic:spPr>
-                </pic:pic>
-              </a:graphicData>
-            </a:graphic>
-          </wp:inline>
-        </w:drawing>
-      </w:r>
-    </w:p>
-    <w:p>
-      <w:pPr>
-        <w:rPr>
-          <w:color w:val="0E2841" w:themeColor="text2"/>
-          <w:sz w:val="22"/>
-          <w:szCs w:val="22"/>
-        </w:rPr>
-      </w:pPr>
-      <w:r>
-        <w:rPr>
-          <w:i/>
-          <w:iCs/>
-          <w:color w:val="0E2841" w:themeColor="text2"/>
-          <w:sz w:val="22"/>
-          <w:szCs w:val="22"/>
-        </w:rPr>
-        <w:t>Figure R</w:t>
-      </w:r>
-      <w:r>
-        <w:rPr>
-          <w:i/>
-          <w:iCs/>
-          <w:color w:val="0E2841" w:themeColor="text2"/>
-          <w:sz w:val="22"/>
-          <w:szCs w:val="22"/>
-        </w:rPr>
-        <w:t>6</w:t>
-      </w:r>
-      <w:r>
-        <w:rPr>
-          <w:i/>
-          <w:iCs/>
-          <w:color w:val="0E2841" w:themeColor="text2"/>
-          <w:sz w:val="22"/>
-          <w:szCs w:val="22"/>
-        </w:rPr>
-        <w:t>.</w:t>
-      </w:r>
-      <w:r>
-        <w:rPr>
-          <w:color w:val="0E2841" w:themeColor="text2"/>
-          <w:sz w:val="22"/>
-          <w:szCs w:val="22"/>
-        </w:rPr>
-        <w:t xml:space="preserve">  </w:t>
-      </w:r>
-      <w:r>
-        <w:rPr>
-          <w:b/>
-          <w:bCs/>
-          <w:color w:val="0E2841" w:themeColor="text2"/>
-          <w:sz w:val="22"/>
-          <w:szCs w:val="22"/>
-        </w:rPr>
-        <w:t>Identifiability, parameter estimates on simulated data.</w:t>
-      </w:r>
-      <w:r>
-        <w:rPr>
-          <w:color w:val="0E2841" w:themeColor="text2"/>
-          <w:sz w:val="22"/>
-          <w:szCs w:val="22"/>
-        </w:rPr>
-        <w:t xml:space="preserve"> Joint posterior estimates for importation rate γ=</w:t>
-      </w:r>
-      <w:r>
-        <w:rPr>
-          <w:color w:val="0E2841" w:themeColor="text2"/>
-          <w:sz w:val="22"/>
-          <w:szCs w:val="22"/>
-        </w:rPr>
-        <w:t>1</w:t>
-      </w:r>
-      <w:r>
-        <w:rPr>
-          <w:color w:val="0E2841" w:themeColor="text2"/>
-          <w:sz w:val="22"/>
-          <w:szCs w:val="22"/>
-        </w:rPr>
-        <w:t xml:space="preserve">5%. The posterior estimate is highlighted with a density plot (darker means more probable). In each subplot, the true value used for simulating the stochastic trajectory to infer is highlighted in the title of each scenario and with a yellow cross at the intersection of the two black dashed lines. The x-axis shows the effective sensitivity ρ (%) and </w:t>
-      </w:r>
-      <w:r>
-        <w:rPr>
-          <w:color w:val="0E2841" w:themeColor="text2"/>
-          <w:sz w:val="22"/>
-          <w:szCs w:val="22"/>
-        </w:rPr>
-        <w:lastRenderedPageBreak/>
-        <w:t>the y-axis the nosocomial transmission rate β. Note that in all subplots the prior range is the limits of each axis,  ρ increments from left to right and β from upper to lower plots.</w:t>
-      </w:r>
     </w:p>
     <w:p>
       <w:pPr>
@@ -13269,7 +13169,7 @@
                     <pic:cNvPicPr/>
                   </pic:nvPicPr>
                   <pic:blipFill>
-                    <a:blip r:embed="rId17" cstate="print">
+                    <a:blip r:embed="rId15" cstate="print">
                       <a:extLst>
                         <a:ext uri="{28A0092B-C50C-407E-A947-70E740481C1C}">
                           <a14:useLocalDpi xmlns:a14="http://schemas.microsoft.com/office/drawing/2010/main" val="0"/>
@@ -13318,7 +13218,7 @@
           <w:sz w:val="22"/>
           <w:szCs w:val="22"/>
         </w:rPr>
-        <w:t>7</w:t>
+        <w:t>4</w:t>
       </w:r>
       <w:r>
         <w:rPr>
@@ -13773,6 +13673,7 @@
           <w:sz w:val="22"/>
           <w:szCs w:val="22"/>
         </w:rPr>
+        <w:lastRenderedPageBreak/>
         <w:br/>
       </w:r>
       <w:r>
@@ -13796,15 +13697,7 @@
           <w:sz w:val="22"/>
           <w:szCs w:val="22"/>
         </w:rPr>
-        <w:t xml:space="preserve">My impression is that fixing the importation rate is quite a big assumption. Especially when the amount of data is limited, as is the case as primarily infection data are </w:t>
-      </w:r>
-      <w:r>
-        <w:rPr>
-          <w:sz w:val="22"/>
-          <w:szCs w:val="22"/>
-        </w:rPr>
-        <w:lastRenderedPageBreak/>
-        <w:t>being used, differentiation between importation and transmission is difficult as both are positively related to a high prevalence. A choice of the importation rate based on the literature, from many different countries, can have quite some impact on the transmission parameter as is seen in the sensitivity analysis.</w:t>
+        <w:t>My impression is that fixing the importation rate is quite a big assumption. Especially when the amount of data is limited, as is the case as primarily infection data are being used, differentiation between importation and transmission is difficult as both are positively related to a high prevalence. A choice of the importation rate based on the literature, from many different countries, can have quite some impact on the transmission parameter as is seen in the sensitivity analysis.</w:t>
       </w:r>
     </w:p>
     <w:p>
@@ -14585,6 +14478,7 @@
           <w:sz w:val="22"/>
           <w:szCs w:val="22"/>
         </w:rPr>
+        <w:lastRenderedPageBreak/>
         <w:br/>
       </w:r>
       <w:r>
@@ -14608,15 +14502,7 @@
           <w:sz w:val="22"/>
           <w:szCs w:val="22"/>
         </w:rPr>
-        <w:t xml:space="preserve">I find the choice of the time period a bit strange, a relatively short time period is chosen to ensure that the admission prevalence is more or less constant, but the time period does overlaps with the COVID-19 epidemic which had a big impact on processes in the hospital. </w:t>
-      </w:r>
-      <w:r>
-        <w:rPr>
-          <w:sz w:val="22"/>
-          <w:szCs w:val="22"/>
-        </w:rPr>
-        <w:lastRenderedPageBreak/>
-        <w:t>Moreover, from Figure 1 I conclude that the number of hospitalized patient is zero at the start of the study? It seems that only data are used from the starting date onwards, but this means that patients already present in the hospital at the starting data are not part of the estimation process, which means that in the first weeks/months, the prevalence will be relatively low. This can also be seen form the empirical colonization data. I think only the data should be used from the moment the hospital size is in its stable distribution as the initial data do not represent a stable situation.</w:t>
+        <w:t>I find the choice of the time period a bit strange, a relatively short time period is chosen to ensure that the admission prevalence is more or less constant, but the time period does overlaps with the COVID-19 epidemic which had a big impact on processes in the hospital. Moreover, from Figure 1 I conclude that the number of hospitalized patient is zero at the start of the study? It seems that only data are used from the starting date onwards, but this means that patients already present in the hospital at the starting data are not part of the estimation process, which means that in the first weeks/months, the prevalence will be relatively low. This can also be seen form the empirical colonization data. I think only the data should be used from the moment the hospital size is in its stable distribution as the initial data do not represent a stable situation.</w:t>
       </w:r>
       <w:r>
         <w:rPr>
@@ -14954,6 +14840,7 @@
           <w:rFonts w:ascii="Aptos"/>
           <w:sz w:val="22"/>
         </w:rPr>
+        <w:lastRenderedPageBreak/>
         <w:t>10.</w:t>
       </w:r>
       <w:r>
@@ -15005,7 +14892,6 @@
           <w:sz w:val="22"/>
           <w:szCs w:val="22"/>
         </w:rPr>
-        <w:lastRenderedPageBreak/>
         <w:fldChar w:fldCharType="end"/>
       </w:r>
     </w:p>
@@ -15247,6 +15133,7 @@
           <w:sz w:val="22"/>
           <w:szCs w:val="22"/>
         </w:rPr>
+        <w:lastRenderedPageBreak/>
         <w:t>Note: In order to effectively convey your recommendations for improvement to the author(s), and help editors make well-informed and efficient decisions, we ask you to answer the following specific questions about the manuscript and provide additional suggestions where appropriate.</w:t>
       </w:r>
       <w:r>
@@ -15277,15 +15164,7 @@
           <w:szCs w:val="22"/>
         </w:rPr>
         <w:br/>
-        <w:t xml:space="preserve">Please provide suggestions to the author(s) on how to improve the clarity of the objectives and </w:t>
-      </w:r>
-      <w:r>
-        <w:rPr>
-          <w:sz w:val="22"/>
-          <w:szCs w:val="22"/>
-        </w:rPr>
-        <w:lastRenderedPageBreak/>
-        <w:t>rationale of the study. Please number each suggestion so that author(s) can more easily respond.</w:t>
+        <w:t>Please provide suggestions to the author(s) on how to improve the clarity of the objectives and rationale of the study. Please number each suggestion so that author(s) can more easily respond.</w:t>
       </w:r>
     </w:p>
     <w:p>
@@ -15525,7 +15404,15 @@
           <w:szCs w:val="22"/>
         </w:rPr>
         <w:br/>
-        <w:t>Please clearly indicate if the manuscript requires additional peer review by a statistician. Kindly provide suggestions to the author(s) on how to improve the statistical analyses, controls, sampling mechanism, or statistical reporting. Please number each suggestion so that the author(s) can more easily respond.</w:t>
+        <w:t xml:space="preserve">Please clearly indicate if the manuscript requires additional peer review by a statistician. Kindly provide suggestions to the author(s) on how to improve the statistical analyses, controls, </w:t>
+      </w:r>
+      <w:r>
+        <w:rPr>
+          <w:sz w:val="22"/>
+          <w:szCs w:val="22"/>
+        </w:rPr>
+        <w:lastRenderedPageBreak/>
+        <w:t>sampling mechanism, or statistical reporting. Please number each suggestion so that the author(s) can more easily respond.</w:t>
       </w:r>
     </w:p>
     <w:p>
@@ -15593,7 +15480,6 @@
           <w:sz w:val="22"/>
           <w:szCs w:val="22"/>
         </w:rPr>
-        <w:lastRenderedPageBreak/>
         <w:br/>
         <w:t>1) A justification is missing in the methods section or supplementary material for the assumption of a Gaussian observation process.</w:t>
       </w:r>
@@ -15762,6 +15648,7 @@
           <w:sz w:val="22"/>
           <w:szCs w:val="22"/>
         </w:rPr>
+        <w:lastRenderedPageBreak/>
         <w:br/>
         <w:t>Please provide specific suggestions for improvements, removals, or additions of figures or tables. Please number each suggestion so that author(s) can more easily respond.</w:t>
       </w:r>
@@ -15807,7 +15694,6 @@
           <w:sz w:val="22"/>
           <w:szCs w:val="22"/>
         </w:rPr>
-        <w:lastRenderedPageBreak/>
         <w:br/>
         <w:t>2) Figure 4 caption refers to a legend which isn’t present. Please add and check other figures.</w:t>
       </w:r>
@@ -16069,6 +15955,7 @@
           <w:sz w:val="22"/>
           <w:szCs w:val="22"/>
         </w:rPr>
+        <w:lastRenderedPageBreak/>
         <w:t>Reviewer #1: Yes, the importance of modelling nosocomial transmission, particularly of bacterial pathogens is clear, as are the study findings. A few minor comments regarding the inference methodology:</w:t>
       </w:r>
       <w:r>
@@ -16129,7 +16016,6 @@
           <w:sz w:val="22"/>
           <w:szCs w:val="22"/>
         </w:rPr>
-        <w:lastRenderedPageBreak/>
         <w:t>Reviewer #3: Yes</w:t>
       </w:r>
     </w:p>
@@ -16265,7 +16151,15 @@
           <w:szCs w:val="22"/>
         </w:rPr>
         <w:br/>
-        <w:t>4) A daily contact network was used rather than a finer-scale (e.g. hourly) to capture patient movements, was this for computational benefit? It is not clear to me if a patient was admitted into A&amp;E and subsequently to an inpatient ward on the same day, whether they would only appear in the inpatient ward of the contact network? If so, the model may not be capturing transmission in these staging areas.</w:t>
+        <w:t xml:space="preserve">4) A daily contact network was used rather than a finer-scale (e.g. hourly) to capture patient movements, was this for computational benefit? It is not clear to me if a patient was admitted into A&amp;E and subsequently to an inpatient ward on the same day, whether they would only </w:t>
+      </w:r>
+      <w:r>
+        <w:rPr>
+          <w:sz w:val="22"/>
+          <w:szCs w:val="22"/>
+        </w:rPr>
+        <w:lastRenderedPageBreak/>
+        <w:t>appear in the inpatient ward of the contact network? If so, the model may not be capturing transmission in these staging areas.</w:t>
       </w:r>
     </w:p>
     <w:p>
@@ -16340,7 +16234,6 @@
           <w:sz w:val="22"/>
           <w:szCs w:val="22"/>
         </w:rPr>
-        <w:lastRenderedPageBreak/>
         <w:br/>
         <w:t>Please provide suggestions to the author(s) on how to improve the manuscript structure and flow. Please number each suggestion so that author(s) can more easily respond.</w:t>
       </w:r>
@@ -16585,6 +16478,13 @@
           <w:szCs w:val="22"/>
         </w:rPr>
         <w:br/>
+      </w:r>
+      <w:r>
+        <w:rPr>
+          <w:sz w:val="22"/>
+          <w:szCs w:val="22"/>
+        </w:rPr>
+        <w:lastRenderedPageBreak/>
         <w:t>https://service.elsevier.com/app/answers/detail/a_id/28452/supporthub/publishing/ </w:t>
       </w:r>
       <w:r>
@@ -16616,15 +16516,7 @@
           <w:szCs w:val="22"/>
         </w:rPr>
         <w:br/>
-        <w:t xml:space="preserve">At Elsevier, we want to help all our authors to stay safe when publishing. Please be aware of fraudulent messages requesting money in return for the publication of your paper. If you are publishing open access with Elsevier, bear in mind that we will never request payment before the paper has been accepted. We have prepared some guidelines </w:t>
-      </w:r>
-      <w:r>
-        <w:rPr>
-          <w:sz w:val="22"/>
-          <w:szCs w:val="22"/>
-        </w:rPr>
-        <w:lastRenderedPageBreak/>
-        <w:t>(https://www.elsevier.com/connect/authors-update/seven-top-tips-on-stopping-apc-scams ) that you may find helpful, including a short video on Identifying fake acceptance letters (https://www.youtube.com/watch?v=o5l8thD9XtE ). Please remember that you can contact Elsevier s Researcher Support team (https://service.elsevier.com/app/home/supporthub/publishing/) at any time if you have questions about your manuscript, and you can log into Editorial Manager to check the status of your manuscript (https://service.elsevier.com/app/answers/detail/a_id/29155/c/10530/supporthub/publishing/kw/status/).</w:t>
+        <w:t>At Elsevier, we want to help all our authors to stay safe when publishing. Please be aware of fraudulent messages requesting money in return for the publication of your paper. If you are publishing open access with Elsevier, bear in mind that we will never request payment before the paper has been accepted. We have prepared some guidelines (https://www.elsevier.com/connect/authors-update/seven-top-tips-on-stopping-apc-scams ) that you may find helpful, including a short video on Identifying fake acceptance letters (https://www.youtube.com/watch?v=o5l8thD9XtE ). Please remember that you can contact Elsevier s Researcher Support team (https://service.elsevier.com/app/home/supporthub/publishing/) at any time if you have questions about your manuscript, and you can log into Editorial Manager to check the status of your manuscript (https://service.elsevier.com/app/answers/detail/a_id/29155/c/10530/supporthub/publishing/kw/status/).</w:t>
       </w:r>
       <w:r>
         <w:rPr>

</xml_diff>

<commit_message>
update covid-sensitivity model with no-readmisisons
</commit_message>
<xml_diff>
--- a/abm/reviews_epidemics/reviews02.docx
+++ b/abm/reviews_epidemics/reviews02.docx
@@ -1591,41 +1591,13 @@
         </w:rPr>
         <w:t xml:space="preserve"> spatial scale</w:t>
       </w:r>
-      <w:commentRangeStart w:id="0"/>
-      <w:commentRangeStart w:id="1"/>
-      <w:r>
-        <w:rPr>
-          <w:color w:val="000000" w:themeColor="text1"/>
-          <w:sz w:val="22"/>
-          <w:szCs w:val="22"/>
-        </w:rPr>
-        <w:t>.</w:t>
-      </w:r>
-      <w:commentRangeEnd w:id="0"/>
-      <w:r>
-        <w:rPr>
-          <w:rStyle w:val="CommentReference"/>
-          <w:sz w:val="22"/>
-          <w:szCs w:val="22"/>
-        </w:rPr>
-        <w:commentReference w:id="0"/>
-      </w:r>
-      <w:commentRangeEnd w:id="1"/>
-      <w:r>
-        <w:rPr>
-          <w:rStyle w:val="CommentReference"/>
-          <w:sz w:val="22"/>
-          <w:szCs w:val="22"/>
-        </w:rPr>
-        <w:commentReference w:id="1"/>
-      </w:r>
-      <w:r>
-        <w:rPr>
-          <w:color w:val="000000" w:themeColor="text1"/>
-          <w:sz w:val="22"/>
-          <w:szCs w:val="22"/>
-        </w:rPr>
-        <w:t xml:space="preserve"> This</w:t>
+      <w:r>
+        <w:rPr>
+          <w:color w:val="000000" w:themeColor="text1"/>
+          <w:sz w:val="22"/>
+          <w:szCs w:val="22"/>
+        </w:rPr>
+        <w:t>. This</w:t>
       </w:r>
       <w:r>
         <w:rPr>
@@ -1998,10 +1970,10 @@
         </w:rPr>
         <w:t xml:space="preserve">for this comment. </w:t>
       </w:r>
+      <w:commentRangeStart w:id="0"/>
+      <w:commentRangeStart w:id="1"/>
       <w:commentRangeStart w:id="2"/>
       <w:commentRangeStart w:id="3"/>
-      <w:commentRangeStart w:id="4"/>
-      <w:commentRangeStart w:id="5"/>
       <w:r>
         <w:rPr>
           <w:color w:val="000000" w:themeColor="text1"/>
@@ -2010,6 +1982,24 @@
         </w:rPr>
         <w:t>We don't assume a Gaussian observational process.</w:t>
       </w:r>
+      <w:commentRangeEnd w:id="0"/>
+      <w:r>
+        <w:rPr>
+          <w:rStyle w:val="CommentReference"/>
+          <w:sz w:val="22"/>
+          <w:szCs w:val="22"/>
+        </w:rPr>
+        <w:commentReference w:id="0"/>
+      </w:r>
+      <w:commentRangeEnd w:id="1"/>
+      <w:r>
+        <w:rPr>
+          <w:rStyle w:val="CommentReference"/>
+          <w:sz w:val="22"/>
+          <w:szCs w:val="22"/>
+        </w:rPr>
+        <w:commentReference w:id="1"/>
+      </w:r>
       <w:commentRangeEnd w:id="2"/>
       <w:r>
         <w:rPr>
@@ -2027,24 +2017,6 @@
           <w:szCs w:val="22"/>
         </w:rPr>
         <w:commentReference w:id="3"/>
-      </w:r>
-      <w:commentRangeEnd w:id="4"/>
-      <w:r>
-        <w:rPr>
-          <w:rStyle w:val="CommentReference"/>
-          <w:sz w:val="22"/>
-          <w:szCs w:val="22"/>
-        </w:rPr>
-        <w:commentReference w:id="4"/>
-      </w:r>
-      <w:commentRangeEnd w:id="5"/>
-      <w:r>
-        <w:rPr>
-          <w:rStyle w:val="CommentReference"/>
-          <w:sz w:val="22"/>
-          <w:szCs w:val="22"/>
-        </w:rPr>
-        <w:commentReference w:id="5"/>
       </w:r>
       <w:r>
         <w:rPr>
@@ -3139,8 +3111,8 @@
         </w:rPr>
         <w:t xml:space="preserve"> </w:t>
       </w:r>
-      <w:commentRangeStart w:id="6"/>
-      <w:commentRangeStart w:id="7"/>
+      <w:commentRangeStart w:id="4"/>
+      <w:commentRangeStart w:id="5"/>
       <w:r>
         <w:rPr>
           <w:sz w:val="22"/>
@@ -3148,23 +3120,23 @@
         </w:rPr>
         <w:t>A rationale is needed for using the ensemble adjustment Kalman filter method over a method more often used for inference of transmission rate parameters, such as ABC/SMC/MCMC.</w:t>
       </w:r>
-      <w:commentRangeEnd w:id="6"/>
+      <w:commentRangeEnd w:id="4"/>
       <w:r>
         <w:rPr>
           <w:rStyle w:val="CommentReference"/>
           <w:sz w:val="22"/>
           <w:szCs w:val="22"/>
         </w:rPr>
-        <w:commentReference w:id="6"/>
-      </w:r>
-      <w:commentRangeEnd w:id="7"/>
+        <w:commentReference w:id="4"/>
+      </w:r>
+      <w:commentRangeEnd w:id="5"/>
       <w:r>
         <w:rPr>
           <w:rStyle w:val="CommentReference"/>
           <w:sz w:val="22"/>
           <w:szCs w:val="22"/>
         </w:rPr>
-        <w:commentReference w:id="7"/>
+        <w:commentReference w:id="5"/>
       </w:r>
     </w:p>
     <w:p>
@@ -3535,9 +3507,9 @@
         </w:rPr>
         <w:t xml:space="preserve"> </w:t>
       </w:r>
+      <w:commentRangeStart w:id="6"/>
+      <w:commentRangeStart w:id="7"/>
       <w:commentRangeStart w:id="8"/>
-      <w:commentRangeStart w:id="9"/>
-      <w:commentRangeStart w:id="10"/>
       <w:r>
         <w:rPr>
           <w:color w:val="00B0F0"/>
@@ -3546,6 +3518,24 @@
         </w:rPr>
         <w:t>Finish</w:t>
       </w:r>
+      <w:commentRangeEnd w:id="6"/>
+      <w:r>
+        <w:rPr>
+          <w:rStyle w:val="CommentReference"/>
+          <w:sz w:val="22"/>
+          <w:szCs w:val="22"/>
+        </w:rPr>
+        <w:commentReference w:id="6"/>
+      </w:r>
+      <w:commentRangeEnd w:id="7"/>
+      <w:r>
+        <w:rPr>
+          <w:rStyle w:val="CommentReference"/>
+          <w:sz w:val="22"/>
+          <w:szCs w:val="22"/>
+        </w:rPr>
+        <w:commentReference w:id="7"/>
+      </w:r>
       <w:commentRangeEnd w:id="8"/>
       <w:r>
         <w:rPr>
@@ -3554,24 +3544,6 @@
           <w:szCs w:val="22"/>
         </w:rPr>
         <w:commentReference w:id="8"/>
-      </w:r>
-      <w:commentRangeEnd w:id="9"/>
-      <w:r>
-        <w:rPr>
-          <w:rStyle w:val="CommentReference"/>
-          <w:sz w:val="22"/>
-          <w:szCs w:val="22"/>
-        </w:rPr>
-        <w:commentReference w:id="9"/>
-      </w:r>
-      <w:commentRangeEnd w:id="10"/>
-      <w:r>
-        <w:rPr>
-          <w:rStyle w:val="CommentReference"/>
-          <w:sz w:val="22"/>
-          <w:szCs w:val="22"/>
-        </w:rPr>
-        <w:commentReference w:id="10"/>
       </w:r>
       <w:r>
         <w:rPr>
@@ -4671,8 +4643,8 @@
         </w:rPr>
         <w:t>whose natural history is poorly understood</w:t>
       </w:r>
-      <w:commentRangeStart w:id="11"/>
-      <w:commentRangeStart w:id="12"/>
+      <w:commentRangeStart w:id="9"/>
+      <w:commentRangeStart w:id="10"/>
       <w:r>
         <w:rPr>
           <w:color w:val="000000" w:themeColor="text1"/>
@@ -4681,23 +4653,23 @@
         </w:rPr>
         <w:t>.</w:t>
       </w:r>
-      <w:commentRangeEnd w:id="11"/>
+      <w:commentRangeEnd w:id="9"/>
       <w:r>
         <w:rPr>
           <w:rStyle w:val="CommentReference"/>
           <w:sz w:val="22"/>
           <w:szCs w:val="22"/>
         </w:rPr>
-        <w:commentReference w:id="11"/>
-      </w:r>
-      <w:commentRangeEnd w:id="12"/>
+        <w:commentReference w:id="9"/>
+      </w:r>
+      <w:commentRangeEnd w:id="10"/>
       <w:r>
         <w:rPr>
           <w:rStyle w:val="CommentReference"/>
           <w:sz w:val="22"/>
           <w:szCs w:val="22"/>
         </w:rPr>
-        <w:commentReference w:id="12"/>
+        <w:commentReference w:id="10"/>
       </w:r>
       <w:r>
         <w:rPr>
@@ -4858,7 +4830,7 @@
         </w:rPr>
         <w:t xml:space="preserve"> </w:t>
       </w:r>
-      <w:commentRangeStart w:id="13"/>
+      <w:commentRangeStart w:id="11"/>
       <w:r>
         <w:rPr>
           <w:color w:val="000000" w:themeColor="text1"/>
@@ -4867,14 +4839,14 @@
         </w:rPr>
         <w:t xml:space="preserve">We have deleted these sentences.  </w:t>
       </w:r>
-      <w:commentRangeEnd w:id="13"/>
+      <w:commentRangeEnd w:id="11"/>
       <w:r>
         <w:rPr>
           <w:rStyle w:val="CommentReference"/>
           <w:sz w:val="22"/>
           <w:szCs w:val="22"/>
         </w:rPr>
-        <w:commentReference w:id="13"/>
+        <w:commentReference w:id="11"/>
       </w:r>
       <w:r>
         <w:rPr>
@@ -5067,7 +5039,7 @@
         </w:rPr>
         <w:br/>
       </w:r>
-      <w:commentRangeStart w:id="14"/>
+      <w:commentRangeStart w:id="12"/>
       <w:r>
         <w:rPr>
           <w:sz w:val="22"/>
@@ -5075,14 +5047,14 @@
         </w:rPr>
         <w:t>Here is a list of comments, please also see annotations in the PDF document attached (if you can't get the attached file, inquire with the journal).</w:t>
       </w:r>
-      <w:commentRangeEnd w:id="14"/>
+      <w:commentRangeEnd w:id="12"/>
       <w:r>
         <w:rPr>
           <w:rStyle w:val="CommentReference"/>
           <w:sz w:val="22"/>
           <w:szCs w:val="22"/>
         </w:rPr>
-        <w:commentReference w:id="14"/>
+        <w:commentReference w:id="12"/>
       </w:r>
       <w:r>
         <w:rPr>
@@ -5660,9 +5632,9 @@
         </w:rPr>
         <w:t xml:space="preserve">Are some </w:t>
       </w:r>
+      <w:commentRangeStart w:id="13"/>
+      <w:commentRangeStart w:id="14"/>
       <w:commentRangeStart w:id="15"/>
-      <w:commentRangeStart w:id="16"/>
-      <w:commentRangeStart w:id="17"/>
       <w:r>
         <w:rPr>
           <w:rFonts w:cs="Arial"/>
@@ -5671,6 +5643,26 @@
         </w:rPr>
         <w:t xml:space="preserve">sites </w:t>
       </w:r>
+      <w:commentRangeEnd w:id="13"/>
+      <w:r>
+        <w:rPr>
+          <w:rStyle w:val="CommentReference"/>
+          <w:rFonts w:cs="Arial"/>
+          <w:sz w:val="22"/>
+          <w:szCs w:val="22"/>
+        </w:rPr>
+        <w:commentReference w:id="13"/>
+      </w:r>
+      <w:commentRangeEnd w:id="14"/>
+      <w:r>
+        <w:rPr>
+          <w:rStyle w:val="CommentReference"/>
+          <w:rFonts w:cs="Arial"/>
+          <w:sz w:val="22"/>
+          <w:szCs w:val="22"/>
+        </w:rPr>
+        <w:commentReference w:id="14"/>
+      </w:r>
       <w:commentRangeEnd w:id="15"/>
       <w:r>
         <w:rPr>
@@ -5680,26 +5672,6 @@
           <w:szCs w:val="22"/>
         </w:rPr>
         <w:commentReference w:id="15"/>
-      </w:r>
-      <w:commentRangeEnd w:id="16"/>
-      <w:r>
-        <w:rPr>
-          <w:rStyle w:val="CommentReference"/>
-          <w:rFonts w:cs="Arial"/>
-          <w:sz w:val="22"/>
-          <w:szCs w:val="22"/>
-        </w:rPr>
-        <w:commentReference w:id="16"/>
-      </w:r>
-      <w:commentRangeEnd w:id="17"/>
-      <w:r>
-        <w:rPr>
-          <w:rStyle w:val="CommentReference"/>
-          <w:rFonts w:cs="Arial"/>
-          <w:sz w:val="22"/>
-          <w:szCs w:val="22"/>
-        </w:rPr>
-        <w:commentReference w:id="17"/>
       </w:r>
       <w:r>
         <w:rPr>
@@ -6388,8 +6360,8 @@
         </w:rPr>
         <w:t xml:space="preserve">. </w:t>
       </w:r>
-      <w:commentRangeStart w:id="18"/>
-      <w:commentRangeStart w:id="19"/>
+      <w:commentRangeStart w:id="16"/>
+      <w:commentRangeStart w:id="17"/>
       <w:r>
         <w:rPr>
           <w:rFonts w:eastAsiaTheme="minorEastAsia" w:cs="Arial"/>
@@ -6471,7 +6443,7 @@
         </w:rPr>
         <w:t xml:space="preserve"> </w:t>
       </w:r>
-      <w:commentRangeEnd w:id="18"/>
+      <w:commentRangeEnd w:id="16"/>
       <w:r>
         <w:rPr>
           <w:rStyle w:val="CommentReference"/>
@@ -6479,9 +6451,9 @@
           <w:sz w:val="22"/>
           <w:szCs w:val="22"/>
         </w:rPr>
-        <w:commentReference w:id="18"/>
-      </w:r>
-      <w:commentRangeEnd w:id="19"/>
+        <w:commentReference w:id="16"/>
+      </w:r>
+      <w:commentRangeEnd w:id="17"/>
       <w:r>
         <w:rPr>
           <w:rStyle w:val="CommentReference"/>
@@ -6489,7 +6461,7 @@
           <w:sz w:val="22"/>
           <w:szCs w:val="22"/>
         </w:rPr>
-        <w:commentReference w:id="19"/>
+        <w:commentReference w:id="17"/>
       </w:r>
       <w:r>
         <w:rPr>
@@ -10419,10 +10391,10 @@
         </w:rPr>
         <w:lastRenderedPageBreak/>
         <w:drawing>
-          <wp:inline distT="0" distB="0" distL="0" distR="0" wp14:anchorId="67454030" wp14:editId="68DBF929">
+          <wp:inline distT="0" distB="0" distL="0" distR="0" wp14:anchorId="5BB00F7E" wp14:editId="72502F9E">
             <wp:extent cx="5731510" cy="4889500"/>
             <wp:effectExtent l="0" t="0" r="0" b="0"/>
-            <wp:docPr id="1069828502" name="Picture 2" descr="A screenshot of a video game&#10;&#10;Description automatically generated"/>
+            <wp:docPr id="249768234" name="Picture 1" descr="A screenshot of a computer screen&#10;&#10;Description automatically generated"/>
             <wp:cNvGraphicFramePr>
               <a:graphicFrameLocks xmlns:a="http://schemas.openxmlformats.org/drawingml/2006/main" noChangeAspect="1"/>
             </wp:cNvGraphicFramePr>
@@ -10430,7 +10402,7 @@
               <a:graphicData uri="http://schemas.openxmlformats.org/drawingml/2006/picture">
                 <pic:pic xmlns:pic="http://schemas.openxmlformats.org/drawingml/2006/picture">
                   <pic:nvPicPr>
-                    <pic:cNvPr id="1069828502" name="Picture 2" descr="A screenshot of a video game&#10;&#10;Description automatically generated"/>
+                    <pic:cNvPr id="249768234" name="Picture 1" descr="A screenshot of a computer screen&#10;&#10;Description automatically generated"/>
                     <pic:cNvPicPr/>
                   </pic:nvPicPr>
                   <pic:blipFill>
@@ -10589,6 +10561,15 @@
       </w:r>
       <w:r>
         <w:rPr>
+          <w:i w:val="0"/>
+          <w:iCs w:val="0"/>
+          <w:sz w:val="22"/>
+          <w:szCs w:val="22"/>
+        </w:rPr>
+        <w:t xml:space="preserve">Parameter estimates for </w:t>
+      </w:r>
+      <w:r>
+        <w:rPr>
           <w:b/>
           <w:bCs/>
           <w:i w:val="0"/>
@@ -10754,7 +10735,7 @@
           <w:sz w:val="22"/>
           <w:szCs w:val="22"/>
         </w:rPr>
-        <w:t>the parameter estimates</w:t>
+        <w:t xml:space="preserve">the </w:t>
       </w:r>
       <w:r>
         <w:rPr>
@@ -10763,7 +10744,7 @@
           <w:sz w:val="22"/>
           <w:szCs w:val="22"/>
         </w:rPr>
-        <w:t xml:space="preserve"> mean and 95% CI are shown with dots and error</w:t>
+        <w:t>mean estimates is presented with a dot</w:t>
       </w:r>
       <w:r>
         <w:rPr>
@@ -10772,7 +10753,7 @@
           <w:sz w:val="22"/>
           <w:szCs w:val="22"/>
         </w:rPr>
-        <w:t xml:space="preserve"> </w:t>
+        <w:t xml:space="preserve"> and 95% CI are shown error</w:t>
       </w:r>
       <w:r>
         <w:rPr>
@@ -10781,7 +10762,16 @@
           <w:sz w:val="22"/>
           <w:szCs w:val="22"/>
         </w:rPr>
-        <w:t>bars around the mean. The importation rate is shown in the y-axis and it is also color</w:t>
+        <w:t xml:space="preserve"> </w:t>
+      </w:r>
+      <w:r>
+        <w:rPr>
+          <w:i w:val="0"/>
+          <w:iCs w:val="0"/>
+          <w:sz w:val="22"/>
+          <w:szCs w:val="22"/>
+        </w:rPr>
+        <w:t>bars. The importation rate is shown in the y-axis and it is also color</w:t>
       </w:r>
       <w:r>
         <w:rPr>
@@ -11267,7 +11257,25 @@
           <w:sz w:val="22"/>
           <w:szCs w:val="22"/>
         </w:rPr>
-        <w:t xml:space="preserve"> opposite parameter, in </w:t>
+        <w:t xml:space="preserve"> </w:t>
+      </w:r>
+      <w:r>
+        <w:rPr>
+          <w:i w:val="0"/>
+          <w:iCs w:val="0"/>
+          <w:sz w:val="22"/>
+          <w:szCs w:val="22"/>
+        </w:rPr>
+        <w:t xml:space="preserve">the </w:t>
+      </w:r>
+      <w:r>
+        <w:rPr>
+          <w:i w:val="0"/>
+          <w:iCs w:val="0"/>
+          <w:sz w:val="22"/>
+          <w:szCs w:val="22"/>
+        </w:rPr>
+        <w:t xml:space="preserve">opposite parameter, in </w:t>
       </w:r>
       <w:r>
         <w:rPr>
@@ -12788,10 +12796,10 @@
         </w:rPr>
         <w:lastRenderedPageBreak/>
         <w:drawing>
-          <wp:inline distT="0" distB="0" distL="0" distR="0" wp14:anchorId="21ECE193" wp14:editId="41AB89EC">
+          <wp:inline distT="0" distB="0" distL="0" distR="0" wp14:anchorId="7A843240" wp14:editId="599545E4">
             <wp:extent cx="5731510" cy="6002655"/>
             <wp:effectExtent l="0" t="0" r="0" b="0"/>
-            <wp:docPr id="90882681" name="Picture 4" descr="A screenshot of a graph&#10;&#10;Description automatically generated"/>
+            <wp:docPr id="1450681846" name="Picture 2" descr="A screenshot of a graph&#10;&#10;Description automatically generated"/>
             <wp:cNvGraphicFramePr>
               <a:graphicFrameLocks xmlns:a="http://schemas.openxmlformats.org/drawingml/2006/main" noChangeAspect="1"/>
             </wp:cNvGraphicFramePr>
@@ -12799,7 +12807,7 @@
               <a:graphicData uri="http://schemas.openxmlformats.org/drawingml/2006/picture">
                 <pic:pic xmlns:pic="http://schemas.openxmlformats.org/drawingml/2006/picture">
                   <pic:nvPicPr>
-                    <pic:cNvPr id="90882681" name="Picture 4" descr="A screenshot of a graph&#10;&#10;Description automatically generated"/>
+                    <pic:cNvPr id="1450681846" name="Picture 2" descr="A screenshot of a graph&#10;&#10;Description automatically generated"/>
                     <pic:cNvPicPr/>
                   </pic:nvPicPr>
                   <pic:blipFill>
@@ -12907,7 +12915,7 @@
           <w:sz w:val="22"/>
           <w:szCs w:val="22"/>
         </w:rPr>
-        <w:t xml:space="preserve">Each figure present the </w:t>
+        <w:t xml:space="preserve">Each </w:t>
       </w:r>
       <w:r>
         <w:rPr>
@@ -12915,6 +12923,38 @@
           <w:sz w:val="22"/>
           <w:szCs w:val="22"/>
         </w:rPr>
+        <w:t>Figure</w:t>
+      </w:r>
+      <w:r>
+        <w:rPr>
+          <w:color w:val="0E2841" w:themeColor="text2"/>
+          <w:sz w:val="22"/>
+          <w:szCs w:val="22"/>
+        </w:rPr>
+        <w:t xml:space="preserve"> present</w:t>
+      </w:r>
+      <w:r>
+        <w:rPr>
+          <w:color w:val="0E2841" w:themeColor="text2"/>
+          <w:sz w:val="22"/>
+          <w:szCs w:val="22"/>
+        </w:rPr>
+        <w:t>s</w:t>
+      </w:r>
+      <w:r>
+        <w:rPr>
+          <w:color w:val="0E2841" w:themeColor="text2"/>
+          <w:sz w:val="22"/>
+          <w:szCs w:val="22"/>
+        </w:rPr>
+        <w:t xml:space="preserve"> the </w:t>
+      </w:r>
+      <w:r>
+        <w:rPr>
+          <w:color w:val="0E2841" w:themeColor="text2"/>
+          <w:sz w:val="22"/>
+          <w:szCs w:val="22"/>
+        </w:rPr>
         <w:t>joint parameter estim</w:t>
       </w:r>
       <w:r>
@@ -12939,7 +12979,23 @@
           <w:sz w:val="22"/>
           <w:szCs w:val="22"/>
         </w:rPr>
-        <w:t xml:space="preserve"> a importation rate of</w:t>
+        <w:t xml:space="preserve"> a</w:t>
+      </w:r>
+      <w:r>
+        <w:rPr>
+          <w:color w:val="0E2841" w:themeColor="text2"/>
+          <w:sz w:val="22"/>
+          <w:szCs w:val="22"/>
+        </w:rPr>
+        <w:t>n</w:t>
+      </w:r>
+      <w:r>
+        <w:rPr>
+          <w:color w:val="0E2841" w:themeColor="text2"/>
+          <w:sz w:val="22"/>
+          <w:szCs w:val="22"/>
+        </w:rPr>
+        <w:t xml:space="preserve"> importation rate of</w:t>
       </w:r>
       <w:r>
         <w:rPr>
@@ -13093,7 +13149,7 @@
           <w:sz w:val="22"/>
           <w:szCs w:val="22"/>
         </w:rPr>
-        <w:t xml:space="preserve">. In each subplot the true value used for simulating the stochastic trajectory to infer is highlighted in the title of each scenario and with a yellow cross at the intersection of the two black dashed lines. The x-axis shows the effective sensitivity ρ (%) and the y-axis the nosocomial transmission rate </w:t>
+        <w:t>. In each subplot</w:t>
       </w:r>
       <w:r>
         <w:rPr>
@@ -13101,8 +13157,24 @@
           <w:sz w:val="22"/>
           <w:szCs w:val="22"/>
         </w:rPr>
+        <w:t>,</w:t>
+      </w:r>
+      <w:r>
+        <w:rPr>
+          <w:color w:val="0E2841" w:themeColor="text2"/>
+          <w:sz w:val="22"/>
+          <w:szCs w:val="22"/>
+        </w:rPr>
+        <w:t xml:space="preserve"> the true value is highlighted in the title of each scenario and with a yellow cross at the intersection of the two black dashed lines. The x-axis shows the effective sensitivity ρ (%) and </w:t>
+      </w:r>
+      <w:r>
+        <w:rPr>
+          <w:color w:val="0E2841" w:themeColor="text2"/>
+          <w:sz w:val="22"/>
+          <w:szCs w:val="22"/>
+        </w:rPr>
         <w:lastRenderedPageBreak/>
-        <w:t xml:space="preserve">β. Note that in </w:t>
+        <w:t xml:space="preserve">the y-axis the nosocomial transmission rate β. Note that in </w:t>
       </w:r>
       <w:r>
         <w:rPr>
@@ -13578,8 +13650,8 @@
         </w:rPr>
         <w:t xml:space="preserve"> </w:t>
       </w:r>
-      <w:commentRangeStart w:id="20"/>
-      <w:commentRangeStart w:id="21"/>
+      <w:commentRangeStart w:id="18"/>
+      <w:commentRangeStart w:id="19"/>
       <w:r>
         <w:rPr>
           <w:color w:val="00B0F0"/>
@@ -13588,23 +13660,23 @@
         </w:rPr>
         <w:t>Jeff and Sen what can I say here? I think we have had multiple rounds of edits over the manuscript, do you think we still need some more edits?</w:t>
       </w:r>
-      <w:commentRangeEnd w:id="20"/>
+      <w:commentRangeEnd w:id="18"/>
       <w:r>
         <w:rPr>
           <w:rStyle w:val="CommentReference"/>
           <w:sz w:val="22"/>
           <w:szCs w:val="22"/>
         </w:rPr>
-        <w:commentReference w:id="20"/>
-      </w:r>
-      <w:commentRangeEnd w:id="21"/>
+        <w:commentReference w:id="18"/>
+      </w:r>
+      <w:commentRangeEnd w:id="19"/>
       <w:r>
         <w:rPr>
           <w:rStyle w:val="CommentReference"/>
           <w:sz w:val="22"/>
           <w:szCs w:val="22"/>
         </w:rPr>
-        <w:commentReference w:id="21"/>
+        <w:commentReference w:id="19"/>
       </w:r>
     </w:p>
     <w:p>
@@ -14511,8 +14583,8 @@
         </w:rPr>
         <w:br/>
       </w:r>
-      <w:commentRangeStart w:id="22"/>
-      <w:commentRangeStart w:id="23"/>
+      <w:commentRangeStart w:id="20"/>
+      <w:commentRangeStart w:id="21"/>
       <w:r>
         <w:rPr>
           <w:color w:val="FF0000"/>
@@ -14521,23 +14593,23 @@
         </w:rPr>
         <w:t xml:space="preserve">Answer. </w:t>
       </w:r>
-      <w:commentRangeEnd w:id="22"/>
+      <w:commentRangeEnd w:id="20"/>
       <w:r>
         <w:rPr>
           <w:rStyle w:val="CommentReference"/>
           <w:sz w:val="22"/>
           <w:szCs w:val="22"/>
         </w:rPr>
-        <w:commentReference w:id="22"/>
-      </w:r>
-      <w:commentRangeEnd w:id="23"/>
+        <w:commentReference w:id="20"/>
+      </w:r>
+      <w:commentRangeEnd w:id="21"/>
       <w:r>
         <w:rPr>
           <w:rStyle w:val="CommentReference"/>
           <w:sz w:val="22"/>
           <w:szCs w:val="22"/>
         </w:rPr>
-        <w:commentReference w:id="23"/>
+        <w:commentReference w:id="21"/>
       </w:r>
       <w:r>
         <w:rPr>
@@ -14546,6 +14618,14 @@
           <w:szCs w:val="22"/>
         </w:rPr>
         <w:t xml:space="preserve"> </w:t>
+      </w:r>
+      <w:r>
+        <w:rPr>
+          <w:color w:val="000000" w:themeColor="text1"/>
+          <w:sz w:val="22"/>
+          <w:szCs w:val="22"/>
+        </w:rPr>
+        <w:t>Thanks for this</w:t>
       </w:r>
     </w:p>
     <w:p>
@@ -15091,8 +15171,8 @@
         </w:rPr>
         <w:br/>
       </w:r>
-      <w:commentRangeStart w:id="24"/>
-      <w:commentRangeStart w:id="25"/>
+      <w:commentRangeStart w:id="22"/>
+      <w:commentRangeStart w:id="23"/>
       <w:r>
         <w:rPr>
           <w:b/>
@@ -15102,23 +15182,23 @@
         </w:rPr>
         <w:t>Reviewer's Responses to Questions</w:t>
       </w:r>
-      <w:commentRangeEnd w:id="24"/>
+      <w:commentRangeEnd w:id="22"/>
       <w:r>
         <w:rPr>
           <w:rStyle w:val="CommentReference"/>
           <w:sz w:val="22"/>
           <w:szCs w:val="22"/>
         </w:rPr>
-        <w:commentReference w:id="24"/>
-      </w:r>
-      <w:commentRangeEnd w:id="25"/>
+        <w:commentReference w:id="22"/>
+      </w:r>
+      <w:commentRangeEnd w:id="23"/>
       <w:r>
         <w:rPr>
           <w:rStyle w:val="CommentReference"/>
           <w:sz w:val="22"/>
           <w:szCs w:val="22"/>
         </w:rPr>
-        <w:commentReference w:id="25"/>
+        <w:commentReference w:id="23"/>
       </w:r>
     </w:p>
     <w:p>
@@ -16569,8 +16649,13 @@
 
 <file path=word/comments.xml><?xml version="1.0" encoding="utf-8"?>
 <w:comments xmlns:wpc="http://schemas.microsoft.com/office/word/2010/wordprocessingCanvas" xmlns:cx="http://schemas.microsoft.com/office/drawing/2014/chartex" xmlns:cx1="http://schemas.microsoft.com/office/drawing/2015/9/8/chartex" xmlns:cx2="http://schemas.microsoft.com/office/drawing/2015/10/21/chartex" xmlns:cx3="http://schemas.microsoft.com/office/drawing/2016/5/9/chartex" xmlns:cx4="http://schemas.microsoft.com/office/drawing/2016/5/10/chartex" xmlns:cx5="http://schemas.microsoft.com/office/drawing/2016/5/11/chartex" xmlns:cx6="http://schemas.microsoft.com/office/drawing/2016/5/12/chartex" xmlns:cx7="http://schemas.microsoft.com/office/drawing/2016/5/13/chartex" xmlns:cx8="http://schemas.microsoft.com/office/drawing/2016/5/14/chartex" xmlns:mc="http://schemas.openxmlformats.org/markup-compatibility/2006" xmlns:aink="http://schemas.microsoft.com/office/drawing/2016/ink" xmlns:am3d="http://schemas.microsoft.com/office/drawing/2017/model3d" xmlns:o="urn:schemas-microsoft-com:office:office" xmlns:oel="http://schemas.microsoft.com/office/2019/extlst" xmlns:r="http://schemas.openxmlformats.org/officeDocument/2006/relationships" xmlns:m="http://schemas.openxmlformats.org/officeDocument/2006/math" xmlns:v="urn:schemas-microsoft-com:vml" xmlns:wp14="http://schemas.microsoft.com/office/word/2010/wordprocessingDrawing" xmlns:wp="http://schemas.openxmlformats.org/drawingml/2006/wordprocessingDrawing" xmlns:w10="urn:schemas-microsoft-com:office:word" xmlns:w="http://schemas.openxmlformats.org/wordprocessingml/2006/main" xmlns:w14="http://schemas.microsoft.com/office/word/2010/wordml" xmlns:w15="http://schemas.microsoft.com/office/word/2012/wordml" xmlns:w16cex="http://schemas.microsoft.com/office/word/2018/wordml/cex" xmlns:w16cid="http://schemas.microsoft.com/office/word/2016/wordml/cid" xmlns:w16="http://schemas.microsoft.com/office/word/2018/wordml" xmlns:w16du="http://schemas.microsoft.com/office/word/2023/wordml/word16du" xmlns:w16sdtdh="http://schemas.microsoft.com/office/word/2020/wordml/sdtdatahash" xmlns:w16se="http://schemas.microsoft.com/office/word/2015/wordml/symex" xmlns:wpg="http://schemas.microsoft.com/office/word/2010/wordprocessingGroup" xmlns:wpi="http://schemas.microsoft.com/office/word/2010/wordprocessingInk" xmlns:wne="http://schemas.microsoft.com/office/word/2006/wordml" xmlns:wps="http://schemas.microsoft.com/office/word/2010/wordprocessingShape" mc:Ignorable="w14 w15 w16se w16cid w16 w16cex w16sdtdh w16du wp14">
-  <w:comment w:id="0" w:author="Pei, Sen" w:date="2024-08-29T17:16:00Z" w:initials="SP">
+  <w:comment w:id="0" w:author="Pei, Sen" w:date="2024-08-29T17:32:00Z" w:initials="SP">
     <w:p>
+      <w:pPr>
+        <w:rPr>
+          <w:lang w:eastAsia="zh-CN"/>
+        </w:rPr>
+      </w:pPr>
       <w:r>
         <w:rPr>
           <w:rStyle w:val="CommentReference"/>
@@ -16583,11 +16668,28 @@
           <w:sz w:val="20"/>
           <w:szCs w:val="20"/>
         </w:rPr>
-        <w:t>You can also mention that the number of patients in wards is time-varying, driven by shifting admission and discharge rate. This makes it harder to handle in a compartmental model structure. The length of stay also varies significantly across patients. Using a compartmental model assuming fixed admission and discharge rates cannot represent this heterogeneity.</w:t>
+        <w:t>I think we did assume the real-world observation is Gaussian (mean is the observed value, variance is our OEV setting). You can say that we don’t know the exact observation distribution (since we only have one observation point). Most other works (e.g., weather forecasts) use Gaussian as an approximation because of the mathematical convenience in the EAKF and the performance is satisfactory.</w:t>
       </w:r>
     </w:p>
   </w:comment>
-  <w:comment w:id="1" w:author="Cascante Vega, Jaime E." w:date="2024-09-03T15:06:00Z" w:initials="JC">
+  <w:comment w:id="1" w:author="Cascante Vega, Jaime E." w:date="2024-09-04T16:14:00Z" w:initials="JC">
+    <w:p>
+      <w:r>
+        <w:rPr>
+          <w:rStyle w:val="CommentReference"/>
+        </w:rPr>
+        <w:annotationRef/>
+      </w:r>
+      <w:r>
+        <w:rPr>
+          <w:sz w:val="20"/>
+          <w:szCs w:val="20"/>
+        </w:rPr>
+        <w:t>I think I keep the terms “observation process” and the underlying distribution of the observations apart. Being that said, y_{simulated}~g(x, \theta) is what I refer in my head and in the manuscript to observational process. x is the state space and \theta the parameters.</w:t>
+      </w:r>
+    </w:p>
+  </w:comment>
+  <w:comment w:id="2" w:author="Cascante Vega, Jaime E." w:date="2024-09-04T16:15:00Z" w:initials="JC">
     <w:p>
       <w:r>
         <w:rPr>
@@ -16601,17 +16703,12 @@
           <w:sz w:val="20"/>
           <w:szCs w:val="20"/>
         </w:rPr>
-        <w:t>Thanks, I added a 4th point in the manuscript.</w:t>
+        <w:t xml:space="preserve">The Gaussian assumption is of the actual observed data, y_{observed}\sim Normal(y_{data}, OEV). </w:t>
       </w:r>
     </w:p>
   </w:comment>
-  <w:comment w:id="2" w:author="Pei, Sen" w:date="2024-08-29T17:32:00Z" w:initials="SP">
+  <w:comment w:id="3" w:author="Cascante Vega, Jaime E." w:date="2024-09-04T16:16:00Z" w:initials="JC">
     <w:p>
-      <w:pPr>
-        <w:rPr>
-          <w:lang w:eastAsia="zh-CN"/>
-        </w:rPr>
-      </w:pPr>
       <w:r>
         <w:rPr>
           <w:rStyle w:val="CommentReference"/>
@@ -16624,28 +16721,11 @@
           <w:sz w:val="20"/>
           <w:szCs w:val="20"/>
         </w:rPr>
-        <w:t>I think we did assume the real-world observation is Gaussian (mean is the observed value, variance is our OEV setting). You can say that we don’t know the exact observation distribution (since we only have one observation point). Most other works (e.g., weather forecasts) use Gaussian as an approximation because of the mathematical convenience in the EAKF and the performance is satisfactory.</w:t>
+        <w:t>Reading the comment of the reviewer and understand that he is asking for the distribution of g(x,\theta) not of y_{observed}, but I can clarify.</w:t>
       </w:r>
     </w:p>
   </w:comment>
-  <w:comment w:id="3" w:author="Cascante Vega, Jaime E." w:date="2024-09-04T16:14:00Z" w:initials="JC">
-    <w:p>
-      <w:r>
-        <w:rPr>
-          <w:rStyle w:val="CommentReference"/>
-        </w:rPr>
-        <w:annotationRef/>
-      </w:r>
-      <w:r>
-        <w:rPr>
-          <w:sz w:val="20"/>
-          <w:szCs w:val="20"/>
-        </w:rPr>
-        <w:t>I think I keep the terms “observation process” and the underlying distribution of the observations apart. Being that said, y_{simulated}~g(x, \theta) is what I refer in my head and in the manuscript to observational process. x is the state space and \theta the parameters.</w:t>
-      </w:r>
-    </w:p>
-  </w:comment>
-  <w:comment w:id="4" w:author="Cascante Vega, Jaime E." w:date="2024-09-04T16:15:00Z" w:initials="JC">
+  <w:comment w:id="4" w:author="Shaman, Jeffrey L." w:date="2024-08-29T14:18:00Z" w:initials="JS">
     <w:p>
       <w:r>
         <w:rPr>
@@ -16659,11 +16739,11 @@
           <w:sz w:val="20"/>
           <w:szCs w:val="20"/>
         </w:rPr>
-        <w:t xml:space="preserve">The Gaussian assumption is of the actual observed data, y_{observed}\sim Normal(y_{data}, OEV). </w:t>
+        <w:t>It is a choice not a rationale.  I would respond that the EAKF is often used for data assimilation with high dimensional systems.  For instance, the algorithm is used for numerical weather prediction models with an O(9) degrees of freedom (can give you some citations if you like).</w:t>
       </w:r>
     </w:p>
   </w:comment>
-  <w:comment w:id="5" w:author="Cascante Vega, Jaime E." w:date="2024-09-04T16:16:00Z" w:initials="JC">
+  <w:comment w:id="5" w:author="Pei, Sen" w:date="2024-08-29T22:04:00Z" w:initials="SP">
     <w:p>
       <w:r>
         <w:rPr>
@@ -16677,11 +16757,11 @@
           <w:sz w:val="20"/>
           <w:szCs w:val="20"/>
         </w:rPr>
-        <w:t>Reading the comment of the reviewer and understand that he is asking for the distribution of g(x,\theta) not of y_{observed}, but I can clarify.</w:t>
+        <w:t>Agreed. ABC/SMC/MCMC are computationally more expensive than EAKF.</w:t>
       </w:r>
     </w:p>
   </w:comment>
-  <w:comment w:id="6" w:author="Shaman, Jeffrey L." w:date="2024-08-29T14:18:00Z" w:initials="JS">
+  <w:comment w:id="6" w:author="Shaman, Jeffrey L." w:date="2024-08-29T14:19:00Z" w:initials="JS">
     <w:p>
       <w:r>
         <w:rPr>
@@ -16695,11 +16775,28 @@
           <w:sz w:val="20"/>
           <w:szCs w:val="20"/>
         </w:rPr>
-        <w:t>It is a choice not a rationale.  I would respond that the EAKF is often used for data assimilation with high dimensional systems.  For instance, the algorithm is used for numerical weather prediction models with an O(9) degrees of freedom (can give you some citations if you like).</w:t>
+        <w:t>Add some further discussion of this limitation to the manuscript and that future work might consider comparing the modeled period to non-pandemic periods, or subdividing the inference to portions of the examined period.</w:t>
       </w:r>
     </w:p>
   </w:comment>
-  <w:comment w:id="7" w:author="Pei, Sen" w:date="2024-08-29T22:04:00Z" w:initials="SP">
+  <w:comment w:id="7" w:author="Pei, Sen" w:date="2024-08-29T22:07:00Z" w:initials="SP">
+    <w:p>
+      <w:r>
+        <w:rPr>
+          <w:rStyle w:val="CommentReference"/>
+        </w:rPr>
+        <w:annotationRef/>
+      </w:r>
+      <w:r>
+        <w:rPr>
+          <w:sz w:val="20"/>
+          <w:szCs w:val="20"/>
+        </w:rPr>
+        <w:t>The study period is relatively short. Further sub-dividing the data into multiple period may lead to data sparsity issues.</w:t>
+      </w:r>
+    </w:p>
+  </w:comment>
+  <w:comment w:id="8" w:author="Cascante Vega, Jaime E." w:date="2024-09-04T17:00:00Z" w:initials="JC">
     <w:p>
       <w:r>
         <w:rPr>
@@ -16713,11 +16810,11 @@
           <w:sz w:val="20"/>
           <w:szCs w:val="20"/>
         </w:rPr>
-        <w:t>Agreed. ABC/SMC/MCMC are computationally more expensive than EAKF.</w:t>
+        <w:t>Let me finish this after doing the inferences of the last comment.</w:t>
       </w:r>
     </w:p>
   </w:comment>
-  <w:comment w:id="8" w:author="Shaman, Jeffrey L." w:date="2024-08-29T14:19:00Z" w:initials="JS">
+  <w:comment w:id="9" w:author="Pei, Sen" w:date="2024-08-29T22:10:00Z" w:initials="SP">
     <w:p>
       <w:r>
         <w:rPr>
@@ -16731,11 +16828,11 @@
           <w:sz w:val="20"/>
           <w:szCs w:val="20"/>
         </w:rPr>
-        <w:t>Add some further discussion of this limitation to the manuscript and that future work might consider comparing the modeled period to non-pandemic periods, or subdividing the inference to portions of the examined period.</w:t>
+        <w:t>You can highlight that adding another layer of background transmission will make the system unidentifiable.</w:t>
       </w:r>
     </w:p>
   </w:comment>
-  <w:comment w:id="9" w:author="Pei, Sen" w:date="2024-08-29T22:07:00Z" w:initials="SP">
+  <w:comment w:id="10" w:author="Cascante Vega, Jaime E." w:date="2024-09-04T09:38:00Z" w:initials="JC">
     <w:p>
       <w:r>
         <w:rPr>
@@ -16748,17 +16845,7 @@
           <w:sz w:val="20"/>
           <w:szCs w:val="20"/>
         </w:rPr>
-        <w:t>The study period is relatively short. Further sub-dividing the data into multiple period may lead to data sparsity issues.</w:t>
-      </w:r>
-    </w:p>
-  </w:comment>
-  <w:comment w:id="10" w:author="Cascante Vega, Jaime E." w:date="2024-09-04T17:00:00Z" w:initials="JC">
-    <w:p>
-      <w:r>
-        <w:rPr>
-          <w:rStyle w:val="CommentReference"/>
-        </w:rPr>
-        <w:annotationRef/>
+        <w:t xml:space="preserve">Thanks. That’s what I intented in the first couple of sentences with the environmental transmission rate identifiablity. I included an additional sentence: </w:t>
       </w:r>
       <w:r>
         <w:rPr>
@@ -16766,11 +16853,11 @@
           <w:sz w:val="20"/>
           <w:szCs w:val="20"/>
         </w:rPr>
-        <w:t>Let me finish this after doing the inferences of the last comment.</w:t>
+        <w:t>As happened with the environmental transmission we attempted to model and infer another background transmission rate is likely to make the system unidentifiable.</w:t>
       </w:r>
     </w:p>
   </w:comment>
-  <w:comment w:id="11" w:author="Pei, Sen" w:date="2024-08-29T22:10:00Z" w:initials="SP">
+  <w:comment w:id="11" w:author="Shaman, Jeffrey L." w:date="2024-08-29T15:44:00Z" w:initials="JS">
     <w:p>
       <w:r>
         <w:rPr>
@@ -16784,24 +16871,17 @@
           <w:sz w:val="20"/>
           <w:szCs w:val="20"/>
         </w:rPr>
-        <w:t>You can highlight that adding another layer of background transmission will make the system unidentifiable.</w:t>
+        <w:t>Yes, delete them.</w:t>
       </w:r>
     </w:p>
   </w:comment>
-  <w:comment w:id="12" w:author="Cascante Vega, Jaime E." w:date="2024-09-04T09:38:00Z" w:initials="JC">
+  <w:comment w:id="12" w:author="Shaman, Jeffrey L." w:date="2024-08-29T15:44:00Z" w:initials="JS">
     <w:p>
       <w:r>
         <w:rPr>
           <w:rStyle w:val="CommentReference"/>
         </w:rPr>
         <w:annotationRef/>
-      </w:r>
-      <w:r>
-        <w:rPr>
-          <w:sz w:val="20"/>
-          <w:szCs w:val="20"/>
-        </w:rPr>
-        <w:t xml:space="preserve">Thanks. That’s what I intented in the first couple of sentences with the environmental transmission rate identifiablity. I included an additional sentence: </w:t>
       </w:r>
       <w:r>
         <w:rPr>
@@ -16809,11 +16889,11 @@
           <w:sz w:val="20"/>
           <w:szCs w:val="20"/>
         </w:rPr>
-        <w:t>As happened with the environmental transmission we attempted to model and infer another background transmission rate is likely to make the system unidentifiable.</w:t>
+        <w:t>Did you get the PDF?</w:t>
       </w:r>
     </w:p>
   </w:comment>
-  <w:comment w:id="13" w:author="Shaman, Jeffrey L." w:date="2024-08-29T15:44:00Z" w:initials="JS">
+  <w:comment w:id="13" w:author="Shaman, Jeffrey L." w:date="2024-08-29T15:54:00Z" w:initials="JS">
     <w:p>
       <w:r>
         <w:rPr>
@@ -16827,11 +16907,11 @@
           <w:sz w:val="20"/>
           <w:szCs w:val="20"/>
         </w:rPr>
-        <w:t>Yes, delete them.</w:t>
+        <w:t>Does the reviewer mean wards or body sites?</w:t>
       </w:r>
     </w:p>
   </w:comment>
-  <w:comment w:id="14" w:author="Shaman, Jeffrey L." w:date="2024-08-29T15:44:00Z" w:initials="JS">
+  <w:comment w:id="14" w:author="Pei, Sen" w:date="2024-08-29T22:19:00Z" w:initials="SP">
     <w:p>
       <w:r>
         <w:rPr>
@@ -16845,11 +16925,28 @@
           <w:sz w:val="20"/>
           <w:szCs w:val="20"/>
         </w:rPr>
-        <w:t>Did you get the PDF?</w:t>
+        <w:t>I think the reviewer may mean body sites.</w:t>
       </w:r>
     </w:p>
   </w:comment>
-  <w:comment w:id="15" w:author="Shaman, Jeffrey L." w:date="2024-08-29T15:54:00Z" w:initials="JS">
+  <w:comment w:id="15" w:author="Cascante Vega, Jaime E." w:date="2024-09-04T16:52:00Z" w:initials="JC">
+    <w:p>
+      <w:r>
+        <w:rPr>
+          <w:rStyle w:val="CommentReference"/>
+        </w:rPr>
+        <w:annotationRef/>
+      </w:r>
+      <w:r>
+        <w:rPr>
+          <w:sz w:val="20"/>
+          <w:szCs w:val="20"/>
+        </w:rPr>
+        <w:t>we throw the information about body site in the data used to inform the inference. but yes, they differed across body sites, Urine and Blood although resulted in inferences equal to those with all. What should I say here?</w:t>
+      </w:r>
+    </w:p>
+  </w:comment>
+  <w:comment w:id="16" w:author="Shaman, Jeffrey L." w:date="2024-08-29T15:58:00Z" w:initials="JS">
     <w:p>
       <w:r>
         <w:rPr>
@@ -16863,11 +16960,11 @@
           <w:sz w:val="20"/>
           <w:szCs w:val="20"/>
         </w:rPr>
-        <w:t>Does the reviewer mean wards or body sites?</w:t>
+        <w:t>You have 2 ratios?  Do you mean the ratio of the ratios?</w:t>
       </w:r>
     </w:p>
   </w:comment>
-  <w:comment w:id="16" w:author="Pei, Sen" w:date="2024-08-29T22:19:00Z" w:initials="SP">
+  <w:comment w:id="17" w:author="Cascante Vega, Jaime E." w:date="2024-09-04T14:50:00Z" w:initials="JC">
     <w:p>
       <w:r>
         <w:rPr>
@@ -16881,28 +16978,12 @@
           <w:sz w:val="20"/>
           <w:szCs w:val="20"/>
         </w:rPr>
-        <w:t>I think the reviewer may mean body sites.</w:t>
+        <w:t>I meant \bar{\alpha}</w:t>
       </w:r>
     </w:p>
+    <w:p/>
   </w:comment>
-  <w:comment w:id="17" w:author="Cascante Vega, Jaime E." w:date="2024-09-04T16:52:00Z" w:initials="JC">
-    <w:p>
-      <w:r>
-        <w:rPr>
-          <w:rStyle w:val="CommentReference"/>
-        </w:rPr>
-        <w:annotationRef/>
-      </w:r>
-      <w:r>
-        <w:rPr>
-          <w:sz w:val="20"/>
-          <w:szCs w:val="20"/>
-        </w:rPr>
-        <w:t>we throw the information about body site in the data used to inform the inference. but yes, they differed across body sites, Urine and Blood although resulted in inferences equal to those with all. What should I say here?</w:t>
-      </w:r>
-    </w:p>
-  </w:comment>
-  <w:comment w:id="18" w:author="Shaman, Jeffrey L." w:date="2024-08-29T15:58:00Z" w:initials="JS">
+  <w:comment w:id="18" w:author="Shaman, Jeffrey L." w:date="2024-08-29T16:02:00Z" w:initials="JS">
     <w:p>
       <w:r>
         <w:rPr>
@@ -16916,11 +16997,28 @@
           <w:sz w:val="20"/>
           <w:szCs w:val="20"/>
         </w:rPr>
-        <w:t>You have 2 ratios?  Do you mean the ratio of the ratios?</w:t>
+        <w:t>We can say (and actually do) another round of vetting of the manuscript for writing style, syntax and grammar.  {In truth it is a bit rough—something you need to work on.}</w:t>
       </w:r>
     </w:p>
   </w:comment>
-  <w:comment w:id="19" w:author="Cascante Vega, Jaime E." w:date="2024-09-04T14:50:00Z" w:initials="JC">
+  <w:comment w:id="19" w:author="Cascante Vega, Jaime E." w:date="2024-09-04T17:08:00Z" w:initials="JC">
+    <w:p>
+      <w:r>
+        <w:rPr>
+          <w:rStyle w:val="CommentReference"/>
+        </w:rPr>
+        <w:annotationRef/>
+      </w:r>
+      <w:r>
+        <w:rPr>
+          <w:sz w:val="20"/>
+          <w:szCs w:val="20"/>
+        </w:rPr>
+        <w:t>sg, on it</w:t>
+      </w:r>
+    </w:p>
+  </w:comment>
+  <w:comment w:id="20" w:author="Shaman, Jeffrey L." w:date="2024-08-29T16:11:00Z" w:initials="JS">
     <w:p>
       <w:r>
         <w:rPr>
@@ -16934,12 +17032,11 @@
           <w:sz w:val="20"/>
           <w:szCs w:val="20"/>
         </w:rPr>
-        <w:t>I meant \bar{\alpha}</w:t>
+        <w:t>Tricky one.  It’s a sensible point, but you would have to rerun everything.</w:t>
       </w:r>
     </w:p>
-    <w:p/>
   </w:comment>
-  <w:comment w:id="20" w:author="Shaman, Jeffrey L." w:date="2024-08-29T16:02:00Z" w:initials="JS">
+  <w:comment w:id="21" w:author="Pei, Sen" w:date="2024-08-29T22:38:00Z" w:initials="SP">
     <w:p>
       <w:r>
         <w:rPr>
@@ -16953,28 +17050,11 @@
           <w:sz w:val="20"/>
           <w:szCs w:val="20"/>
         </w:rPr>
-        <w:t>We can say (and actually do) another round of vetting of the manuscript for writing style, syntax and grammar.  {In truth it is a bit rough—something you need to work on.}</w:t>
+        <w:t>Maybe we can run it for just one AMRO to show this will not alter the findings? We should show some responsiveness here - provide evidence that this issue does not change our findings.</w:t>
       </w:r>
     </w:p>
   </w:comment>
-  <w:comment w:id="21" w:author="Cascante Vega, Jaime E." w:date="2024-09-04T17:08:00Z" w:initials="JC">
-    <w:p>
-      <w:r>
-        <w:rPr>
-          <w:rStyle w:val="CommentReference"/>
-        </w:rPr>
-        <w:annotationRef/>
-      </w:r>
-      <w:r>
-        <w:rPr>
-          <w:sz w:val="20"/>
-          <w:szCs w:val="20"/>
-        </w:rPr>
-        <w:t>sg, on it</w:t>
-      </w:r>
-    </w:p>
-  </w:comment>
-  <w:comment w:id="22" w:author="Shaman, Jeffrey L." w:date="2024-08-29T16:11:00Z" w:initials="JS">
+  <w:comment w:id="22" w:author="Shaman, Jeffrey L." w:date="2024-08-29T16:02:00Z" w:initials="JS">
     <w:p>
       <w:r>
         <w:rPr>
@@ -16988,47 +17068,11 @@
           <w:sz w:val="20"/>
           <w:szCs w:val="20"/>
         </w:rPr>
-        <w:t>Tricky one.  It’s a sensible point, but you would have to rerun everything.</w:t>
+        <w:t>Are responses to these required?  Some have specific reviewer comments.</w:t>
       </w:r>
     </w:p>
   </w:comment>
-  <w:comment w:id="23" w:author="Pei, Sen" w:date="2024-08-29T22:38:00Z" w:initials="SP">
-    <w:p>
-      <w:r>
-        <w:rPr>
-          <w:rStyle w:val="CommentReference"/>
-        </w:rPr>
-        <w:annotationRef/>
-      </w:r>
-      <w:r>
-        <w:rPr>
-          <w:color w:val="000000"/>
-          <w:sz w:val="20"/>
-          <w:szCs w:val="20"/>
-        </w:rPr>
-        <w:t>Maybe we can run it for just one AMRO to show this will not alter the findings? We should show some responsiveness here - provide evidence that this issue does not change our findings.</w:t>
-      </w:r>
-    </w:p>
-  </w:comment>
-  <w:comment w:id="24" w:author="Shaman, Jeffrey L." w:date="2024-08-29T16:02:00Z" w:initials="JS">
-    <w:p>
-      <w:r>
-        <w:rPr>
-          <w:rStyle w:val="CommentReference"/>
-        </w:rPr>
-        <w:annotationRef/>
-      </w:r>
-      <w:r>
-        <w:rPr>
-          <w:color w:val="000000"/>
-          <w:sz w:val="20"/>
-          <w:szCs w:val="20"/>
-        </w:rPr>
-        <w:t>Are responses to these required?  Some have specific reviewer comments.</w:t>
-      </w:r>
-    </w:p>
-  </w:comment>
-  <w:comment w:id="25" w:author="Pei, Sen" w:date="2024-08-29T22:34:00Z" w:initials="SP">
+  <w:comment w:id="23" w:author="Pei, Sen" w:date="2024-08-29T22:34:00Z" w:initials="SP">
     <w:p>
       <w:r>
         <w:rPr>
@@ -17051,8 +17095,6 @@
 
 <file path=word/commentsExtended.xml><?xml version="1.0" encoding="utf-8"?>
 <w15:commentsEx xmlns:wpc="http://schemas.microsoft.com/office/word/2010/wordprocessingCanvas" xmlns:cx="http://schemas.microsoft.com/office/drawing/2014/chartex" xmlns:cx1="http://schemas.microsoft.com/office/drawing/2015/9/8/chartex" xmlns:cx2="http://schemas.microsoft.com/office/drawing/2015/10/21/chartex" xmlns:cx3="http://schemas.microsoft.com/office/drawing/2016/5/9/chartex" xmlns:cx4="http://schemas.microsoft.com/office/drawing/2016/5/10/chartex" xmlns:cx5="http://schemas.microsoft.com/office/drawing/2016/5/11/chartex" xmlns:cx6="http://schemas.microsoft.com/office/drawing/2016/5/12/chartex" xmlns:cx7="http://schemas.microsoft.com/office/drawing/2016/5/13/chartex" xmlns:cx8="http://schemas.microsoft.com/office/drawing/2016/5/14/chartex" xmlns:mc="http://schemas.openxmlformats.org/markup-compatibility/2006" xmlns:aink="http://schemas.microsoft.com/office/drawing/2016/ink" xmlns:am3d="http://schemas.microsoft.com/office/drawing/2017/model3d" xmlns:o="urn:schemas-microsoft-com:office:office" xmlns:oel="http://schemas.microsoft.com/office/2019/extlst" xmlns:r="http://schemas.openxmlformats.org/officeDocument/2006/relationships" xmlns:m="http://schemas.openxmlformats.org/officeDocument/2006/math" xmlns:v="urn:schemas-microsoft-com:vml" xmlns:wp14="http://schemas.microsoft.com/office/word/2010/wordprocessingDrawing" xmlns:wp="http://schemas.openxmlformats.org/drawingml/2006/wordprocessingDrawing" xmlns:w10="urn:schemas-microsoft-com:office:word" xmlns:w="http://schemas.openxmlformats.org/wordprocessingml/2006/main" xmlns:w14="http://schemas.microsoft.com/office/word/2010/wordml" xmlns:w15="http://schemas.microsoft.com/office/word/2012/wordml" xmlns:w16cex="http://schemas.microsoft.com/office/word/2018/wordml/cex" xmlns:w16cid="http://schemas.microsoft.com/office/word/2016/wordml/cid" xmlns:w16="http://schemas.microsoft.com/office/word/2018/wordml" xmlns:w16du="http://schemas.microsoft.com/office/word/2023/wordml/word16du" xmlns:w16sdtdh="http://schemas.microsoft.com/office/word/2020/wordml/sdtdatahash" xmlns:w16se="http://schemas.microsoft.com/office/word/2015/wordml/symex" xmlns:wpg="http://schemas.microsoft.com/office/word/2010/wordprocessingGroup" xmlns:wpi="http://schemas.microsoft.com/office/word/2010/wordprocessingInk" xmlns:wne="http://schemas.microsoft.com/office/word/2006/wordml" xmlns:wps="http://schemas.microsoft.com/office/word/2010/wordprocessingShape" mc:Ignorable="w14 w15 w16se w16cid w16 w16cex w16sdtdh w16du wp14">
-  <w15:commentEx w15:paraId="0EDFC4F0" w15:done="1"/>
-  <w15:commentEx w15:paraId="1322B3B9" w15:paraIdParent="0EDFC4F0" w15:done="1"/>
   <w15:commentEx w15:paraId="736E6C0B" w15:done="0"/>
   <w15:commentEx w15:paraId="23E81AB6" w15:paraIdParent="736E6C0B" w15:done="0"/>
   <w15:commentEx w15:paraId="2AA4BECF" w15:paraIdParent="736E6C0B" w15:done="0"/>
@@ -17082,8 +17124,6 @@
 
 <file path=word/commentsExtensible.xml><?xml version="1.0" encoding="utf-8"?>
 <w16cex:commentsExtensible xmlns:wpc="http://schemas.microsoft.com/office/word/2010/wordprocessingCanvas" xmlns:cx="http://schemas.microsoft.com/office/drawing/2014/chartex" xmlns:cx1="http://schemas.microsoft.com/office/drawing/2015/9/8/chartex" xmlns:cx2="http://schemas.microsoft.com/office/drawing/2015/10/21/chartex" xmlns:cx3="http://schemas.microsoft.com/office/drawing/2016/5/9/chartex" xmlns:cx4="http://schemas.microsoft.com/office/drawing/2016/5/10/chartex" xmlns:cx5="http://schemas.microsoft.com/office/drawing/2016/5/11/chartex" xmlns:cx6="http://schemas.microsoft.com/office/drawing/2016/5/12/chartex" xmlns:cx7="http://schemas.microsoft.com/office/drawing/2016/5/13/chartex" xmlns:cx8="http://schemas.microsoft.com/office/drawing/2016/5/14/chartex" xmlns:cr="http://schemas.microsoft.com/office/comments/2020/reactions" xmlns:mc="http://schemas.openxmlformats.org/markup-compatibility/2006" xmlns:aink="http://schemas.microsoft.com/office/drawing/2016/ink" xmlns:am3d="http://schemas.microsoft.com/office/drawing/2017/model3d" xmlns:o="urn:schemas-microsoft-com:office:office" xmlns:oel="http://schemas.microsoft.com/office/2019/extlst" xmlns:r="http://schemas.openxmlformats.org/officeDocument/2006/relationships" xmlns:m="http://schemas.openxmlformats.org/officeDocument/2006/math" xmlns:v="urn:schemas-microsoft-com:vml" xmlns:wp14="http://schemas.microsoft.com/office/word/2010/wordprocessingDrawing" xmlns:wp="http://schemas.openxmlformats.org/drawingml/2006/wordprocessingDrawing" xmlns:w10="urn:schemas-microsoft-com:office:word" xmlns:w="http://schemas.openxmlformats.org/wordprocessingml/2006/main" xmlns:w14="http://schemas.microsoft.com/office/word/2010/wordml" xmlns:w15="http://schemas.microsoft.com/office/word/2012/wordml" xmlns:w16cex="http://schemas.microsoft.com/office/word/2018/wordml/cex" xmlns:w16cid="http://schemas.microsoft.com/office/word/2016/wordml/cid" xmlns:w16="http://schemas.microsoft.com/office/word/2018/wordml" xmlns:w16du="http://schemas.microsoft.com/office/word/2023/wordml/word16du" xmlns:w16sdtdh="http://schemas.microsoft.com/office/word/2020/wordml/sdtdatahash" xmlns:w16se="http://schemas.microsoft.com/office/word/2015/wordml/symex" xmlns:wpg="http://schemas.microsoft.com/office/word/2010/wordprocessingGroup" xmlns:wpi="http://schemas.microsoft.com/office/word/2010/wordprocessingInk" xmlns:wne="http://schemas.microsoft.com/office/word/2006/wordml" xmlns:wps="http://schemas.microsoft.com/office/word/2010/wordprocessingShape" mc:Ignorable="w14 w15 w16se w16cid w16 w16cex w16sdtdh cr w16du wp14">
-  <w16cex:commentExtensible w16cex:durableId="1453EB32" w16cex:dateUtc="2024-08-29T21:16:00Z"/>
-  <w16cex:commentExtensible w16cex:durableId="624E08DD" w16cex:dateUtc="2024-09-03T19:06:00Z"/>
   <w16cex:commentExtensible w16cex:durableId="643A6194" w16cex:dateUtc="2024-08-29T21:32:00Z"/>
   <w16cex:commentExtensible w16cex:durableId="5A84434D" w16cex:dateUtc="2024-09-04T20:14:00Z"/>
   <w16cex:commentExtensible w16cex:durableId="7617CF2D" w16cex:dateUtc="2024-09-04T20:15:00Z"/>
@@ -17113,8 +17153,6 @@
 
 <file path=word/commentsIds.xml><?xml version="1.0" encoding="utf-8"?>
 <w16cid:commentsIds xmlns:wpc="http://schemas.microsoft.com/office/word/2010/wordprocessingCanvas" xmlns:cx="http://schemas.microsoft.com/office/drawing/2014/chartex" xmlns:cx1="http://schemas.microsoft.com/office/drawing/2015/9/8/chartex" xmlns:cx2="http://schemas.microsoft.com/office/drawing/2015/10/21/chartex" xmlns:cx3="http://schemas.microsoft.com/office/drawing/2016/5/9/chartex" xmlns:cx4="http://schemas.microsoft.com/office/drawing/2016/5/10/chartex" xmlns:cx5="http://schemas.microsoft.com/office/drawing/2016/5/11/chartex" xmlns:cx6="http://schemas.microsoft.com/office/drawing/2016/5/12/chartex" xmlns:cx7="http://schemas.microsoft.com/office/drawing/2016/5/13/chartex" xmlns:cx8="http://schemas.microsoft.com/office/drawing/2016/5/14/chartex" xmlns:mc="http://schemas.openxmlformats.org/markup-compatibility/2006" xmlns:aink="http://schemas.microsoft.com/office/drawing/2016/ink" xmlns:am3d="http://schemas.microsoft.com/office/drawing/2017/model3d" xmlns:o="urn:schemas-microsoft-com:office:office" xmlns:oel="http://schemas.microsoft.com/office/2019/extlst" xmlns:r="http://schemas.openxmlformats.org/officeDocument/2006/relationships" xmlns:m="http://schemas.openxmlformats.org/officeDocument/2006/math" xmlns:v="urn:schemas-microsoft-com:vml" xmlns:wp14="http://schemas.microsoft.com/office/word/2010/wordprocessingDrawing" xmlns:wp="http://schemas.openxmlformats.org/drawingml/2006/wordprocessingDrawing" xmlns:w10="urn:schemas-microsoft-com:office:word" xmlns:w="http://schemas.openxmlformats.org/wordprocessingml/2006/main" xmlns:w14="http://schemas.microsoft.com/office/word/2010/wordml" xmlns:w15="http://schemas.microsoft.com/office/word/2012/wordml" xmlns:w16cex="http://schemas.microsoft.com/office/word/2018/wordml/cex" xmlns:w16cid="http://schemas.microsoft.com/office/word/2016/wordml/cid" xmlns:w16="http://schemas.microsoft.com/office/word/2018/wordml" xmlns:w16du="http://schemas.microsoft.com/office/word/2023/wordml/word16du" xmlns:w16sdtdh="http://schemas.microsoft.com/office/word/2020/wordml/sdtdatahash" xmlns:w16se="http://schemas.microsoft.com/office/word/2015/wordml/symex" xmlns:wpg="http://schemas.microsoft.com/office/word/2010/wordprocessingGroup" xmlns:wpi="http://schemas.microsoft.com/office/word/2010/wordprocessingInk" xmlns:wne="http://schemas.microsoft.com/office/word/2006/wordml" xmlns:wps="http://schemas.microsoft.com/office/word/2010/wordprocessingShape" mc:Ignorable="w14 w15 w16se w16cid w16 w16cex w16sdtdh w16du wp14">
-  <w16cid:commentId w16cid:paraId="0EDFC4F0" w16cid:durableId="1453EB32"/>
-  <w16cid:commentId w16cid:paraId="1322B3B9" w16cid:durableId="624E08DD"/>
   <w16cid:commentId w16cid:paraId="736E6C0B" w16cid:durableId="643A6194"/>
   <w16cid:commentId w16cid:paraId="23E81AB6" w16cid:durableId="5A84434D"/>
   <w16cid:commentId w16cid:paraId="2AA4BECF" w16cid:durableId="7617CF2D"/>

</xml_diff>